<commit_message>
add a example to explain the generic
</commit_message>
<xml_diff>
--- a/REVISION/genericNote.docx
+++ b/REVISION/genericNote.docx
@@ -51,7 +51,28 @@
           <w:szCs w:val="50"/>
           <w:lang w:val="en-AU"/>
         </w:rPr>
-        <w:t>Vec {</w:t>
+        <w:t>Vec</w:t>
+      </w:r>
+      <w:r>
+        <w:rPr>
+          <w:rFonts w:ascii="Courier New" w:hAnsi="Courier New" w:cs="Courier New"/>
+          <w:color w:val="000000"/>
+          <w:sz w:val="44"/>
+          <w:szCs w:val="50"/>
+          <w:u w:val="thick"/>
+          <w:lang w:val="en-AU"/>
+        </w:rPr>
+        <w:t>&lt;T&gt;</w:t>
+      </w:r>
+      <w:r>
+        <w:rPr>
+          <w:rFonts w:ascii="Courier New" w:hAnsi="Courier New" w:cs="Courier New"/>
+          <w:color w:val="000000"/>
+          <w:sz w:val="44"/>
+          <w:szCs w:val="50"/>
+          <w:lang w:val="en-AU"/>
+        </w:rPr>
+        <w:t xml:space="preserve"> {</w:t>
       </w:r>
       <w:r>
         <w:rPr>
@@ -91,25 +112,14 @@
         </w:rPr>
         <w:t xml:space="preserve">private </w:t>
       </w:r>
-      <w:proofErr w:type="gramStart"/>
-      <w:r>
-        <w:rPr>
-          <w:rFonts w:ascii="Courier New" w:hAnsi="Courier New" w:cs="Courier New"/>
-          <w:color w:val="000000"/>
-          <w:szCs w:val="50"/>
-          <w:lang w:val="en-AU"/>
-        </w:rPr>
-        <w:t>Object[</w:t>
-      </w:r>
-      <w:proofErr w:type="gramEnd"/>
-      <w:r>
-        <w:rPr>
-          <w:rFonts w:ascii="Courier New" w:hAnsi="Courier New" w:cs="Courier New"/>
-          <w:color w:val="000000"/>
-          <w:szCs w:val="50"/>
-          <w:lang w:val="en-AU"/>
-        </w:rPr>
-        <w:t xml:space="preserve">] elems = </w:t>
+      <w:r>
+        <w:rPr>
+          <w:rFonts w:ascii="Courier New" w:hAnsi="Courier New" w:cs="Courier New"/>
+          <w:color w:val="000000"/>
+          <w:szCs w:val="50"/>
+          <w:lang w:val="en-AU"/>
+        </w:rPr>
+        <w:t xml:space="preserve">Object[] elems = </w:t>
       </w:r>
       <w:r>
         <w:rPr>
@@ -224,18 +234,19 @@
           <w:szCs w:val="50"/>
           <w:lang w:val="en-AU"/>
         </w:rPr>
-        <w:t xml:space="preserve">void </w:t>
-      </w:r>
-      <w:proofErr w:type="gramStart"/>
-      <w:r>
-        <w:rPr>
-          <w:rFonts w:ascii="Courier New" w:hAnsi="Courier New" w:cs="Courier New"/>
+        <w:t>void add</w:t>
+      </w:r>
+      <w:r>
+        <w:rPr>
+          <w:rFonts w:ascii="Times" w:hAnsi="Times" w:cs="Times"/>
+          <w:b/>
+          <w:bCs/>
           <w:color w:val="000000"/>
           <w:sz w:val="22"/>
           <w:szCs w:val="50"/>
           <w:lang w:val="en-AU"/>
         </w:rPr>
-        <w:t>add</w:t>
+        <w:t>(</w:t>
       </w:r>
       <w:r>
         <w:rPr>
@@ -247,18 +258,49 @@
           <w:szCs w:val="50"/>
           <w:lang w:val="en-AU"/>
         </w:rPr>
-        <w:t>(</w:t>
-      </w:r>
-      <w:proofErr w:type="gramEnd"/>
-      <w:r>
-        <w:rPr>
-          <w:rFonts w:ascii="Courier New" w:hAnsi="Courier New" w:cs="Courier New"/>
+        <w:t xml:space="preserve"> </w:t>
+      </w:r>
+      <w:r>
+        <w:rPr>
+          <w:rFonts w:ascii="Courier New" w:hAnsi="Courier New" w:cs="Courier New"/>
+          <w:strike/>
           <w:color w:val="000000"/>
           <w:sz w:val="22"/>
           <w:szCs w:val="50"/>
           <w:lang w:val="en-AU"/>
         </w:rPr>
-        <w:t>Object e</w:t>
+        <w:t>Object</w:t>
+      </w:r>
+      <w:r>
+        <w:rPr>
+          <w:rFonts w:ascii="Courier New" w:hAnsi="Courier New" w:cs="Courier New"/>
+          <w:strike/>
+          <w:color w:val="000000"/>
+          <w:sz w:val="22"/>
+          <w:szCs w:val="50"/>
+          <w:lang w:val="en-AU"/>
+        </w:rPr>
+        <w:t xml:space="preserve"> </w:t>
+      </w:r>
+      <w:r>
+        <w:rPr>
+          <w:rFonts w:ascii="Courier New" w:hAnsi="Courier New" w:cs="Courier New"/>
+          <w:color w:val="000000"/>
+          <w:sz w:val="22"/>
+          <w:szCs w:val="50"/>
+          <w:lang w:val="en-AU"/>
+        </w:rPr>
+        <w:t>T</w:t>
+      </w:r>
+      <w:r>
+        <w:rPr>
+          <w:rFonts w:ascii="Courier New" w:hAnsi="Courier New" w:cs="Courier New"/>
+          <w:color w:val="000000"/>
+          <w:sz w:val="22"/>
+          <w:szCs w:val="50"/>
+          <w:lang w:val="en-AU"/>
+        </w:rPr>
+        <w:t xml:space="preserve"> e</w:t>
       </w:r>
       <w:r>
         <w:rPr>
@@ -300,7 +342,6 @@
           <w:lang w:val="en-AU"/>
         </w:rPr>
       </w:pPr>
-      <w:proofErr w:type="gramStart"/>
       <w:r>
         <w:rPr>
           <w:rFonts w:ascii="Times" w:hAnsi="Times" w:cs="Times"/>
@@ -312,7 +353,6 @@
         </w:rPr>
         <w:t>if(</w:t>
       </w:r>
-      <w:proofErr w:type="gramEnd"/>
       <w:r>
         <w:rPr>
           <w:rFonts w:ascii="Courier New" w:hAnsi="Courier New" w:cs="Courier New"/>
@@ -461,31 +501,60 @@
           <w:szCs w:val="50"/>
           <w:lang w:val="en-AU"/>
         </w:rPr>
-        <w:t xml:space="preserve">public Object </w:t>
-      </w:r>
-      <w:proofErr w:type="gramStart"/>
-      <w:r>
-        <w:rPr>
-          <w:rFonts w:ascii="Times" w:hAnsi="Times" w:cs="Times"/>
-          <w:b/>
-          <w:bCs/>
-          <w:color w:val="000000"/>
-          <w:szCs w:val="50"/>
-          <w:lang w:val="en-AU"/>
-        </w:rPr>
-        <w:t>get(</w:t>
-      </w:r>
-      <w:proofErr w:type="gramEnd"/>
-      <w:r>
-        <w:rPr>
-          <w:rFonts w:ascii="Times" w:hAnsi="Times" w:cs="Times"/>
-          <w:b/>
-          <w:bCs/>
-          <w:color w:val="000000"/>
-          <w:szCs w:val="50"/>
-          <w:lang w:val="en-AU"/>
-        </w:rPr>
-        <w:t xml:space="preserve">int index) { </w:t>
+        <w:t xml:space="preserve">public </w:t>
+      </w:r>
+      <w:r>
+        <w:rPr>
+          <w:rFonts w:ascii="Courier New" w:hAnsi="Courier New" w:cs="Courier New"/>
+          <w:strike/>
+          <w:color w:val="000000"/>
+          <w:sz w:val="22"/>
+          <w:szCs w:val="50"/>
+          <w:lang w:val="en-AU"/>
+        </w:rPr>
+        <w:t>Object</w:t>
+      </w:r>
+      <w:r>
+        <w:rPr>
+          <w:rFonts w:ascii="Courier New" w:hAnsi="Courier New" w:cs="Courier New"/>
+          <w:strike/>
+          <w:color w:val="000000"/>
+          <w:sz w:val="22"/>
+          <w:szCs w:val="50"/>
+          <w:lang w:val="en-AU"/>
+        </w:rPr>
+        <w:t xml:space="preserve"> </w:t>
+      </w:r>
+      <w:r>
+        <w:rPr>
+          <w:rFonts w:ascii="Courier New" w:hAnsi="Courier New" w:cs="Courier New"/>
+          <w:color w:val="000000"/>
+          <w:sz w:val="22"/>
+          <w:szCs w:val="50"/>
+          <w:lang w:val="en-AU"/>
+        </w:rPr>
+        <w:t>T</w:t>
+      </w:r>
+      <w:r>
+        <w:rPr>
+          <w:rFonts w:ascii="Courier New" w:hAnsi="Courier New" w:cs="Courier New"/>
+          <w:color w:val="000000"/>
+          <w:sz w:val="22"/>
+          <w:szCs w:val="50"/>
+          <w:lang w:val="en-AU"/>
+        </w:rPr>
+        <w:t xml:space="preserve"> </w:t>
+      </w:r>
+      <w:r>
+        <w:rPr>
+          <w:rFonts w:ascii="Times" w:hAnsi="Times" w:cs="Times"/>
+          <w:b/>
+          <w:bCs/>
+          <w:color w:val="000000"/>
+          <w:szCs w:val="50"/>
+          <w:lang w:val="en-AU"/>
+        </w:rPr>
+        <w:t xml:space="preserve"> get(int index) { </w:t>
       </w:r>
     </w:p>
     <w:p>
@@ -505,29 +574,16 @@
           <w:lang w:val="en-AU"/>
         </w:rPr>
       </w:pPr>
-      <w:proofErr w:type="gramStart"/>
-      <w:r>
-        <w:rPr>
-          <w:rFonts w:ascii="Times" w:hAnsi="Times" w:cs="Times"/>
-          <w:b/>
-          <w:bCs/>
-          <w:color w:val="000000"/>
-          <w:szCs w:val="50"/>
-          <w:lang w:val="en-AU"/>
-        </w:rPr>
-        <w:t>if(</w:t>
-      </w:r>
-      <w:proofErr w:type="gramEnd"/>
-      <w:r>
-        <w:rPr>
-          <w:rFonts w:ascii="Times" w:hAnsi="Times" w:cs="Times"/>
-          <w:b/>
-          <w:bCs/>
-          <w:color w:val="000000"/>
-          <w:szCs w:val="50"/>
-          <w:lang w:val="en-AU"/>
-        </w:rPr>
-        <w:t xml:space="preserve">index &gt;= end) { throw ... } </w:t>
+      <w:r>
+        <w:rPr>
+          <w:rFonts w:ascii="Times" w:hAnsi="Times" w:cs="Times"/>
+          <w:b/>
+          <w:bCs/>
+          <w:color w:val="000000"/>
+          <w:szCs w:val="50"/>
+          <w:lang w:val="en-AU"/>
+        </w:rPr>
+        <w:t xml:space="preserve">if(index &gt;= end) { throw ... } </w:t>
       </w:r>
     </w:p>
     <w:p>
@@ -596,7 +652,64 @@
           <w:szCs w:val="50"/>
           <w:lang w:val="en-AU"/>
         </w:rPr>
-        <w:t>return elems[index];</w:t>
+        <w:t xml:space="preserve">return </w:t>
+      </w:r>
+      <w:r>
+        <w:rPr>
+          <w:rFonts w:ascii="Times" w:hAnsi="Times" w:cs="Times"/>
+          <w:b/>
+          <w:bCs/>
+          <w:color w:val="000000"/>
+          <w:szCs w:val="50"/>
+          <w:lang w:val="en-AU"/>
+        </w:rPr>
+        <w:t>(</w:t>
+      </w:r>
+      <w:r>
+        <w:rPr>
+          <w:rFonts w:ascii="Times" w:hAnsi="Times" w:cs="Times"/>
+          <w:b/>
+          <w:bCs/>
+          <w:color w:val="000000"/>
+          <w:szCs w:val="50"/>
+          <w:u w:val="thick"/>
+          <w:lang w:val="en-AU"/>
+        </w:rPr>
+        <w:t>T</w:t>
+      </w:r>
+      <w:r>
+        <w:rPr>
+          <w:rFonts w:ascii="Times" w:hAnsi="Times" w:cs="Times"/>
+          <w:b/>
+          <w:bCs/>
+          <w:color w:val="000000"/>
+          <w:szCs w:val="50"/>
+          <w:u w:val="thick"/>
+          <w:lang w:val="en-AU"/>
+        </w:rPr>
+        <w:t>)</w:t>
+      </w:r>
+      <w:r>
+        <w:rPr>
+          <w:rFonts w:ascii="Times" w:hAnsi="Times" w:cs="Times"/>
+          <w:b/>
+          <w:bCs/>
+          <w:color w:val="000000"/>
+          <w:szCs w:val="50"/>
+          <w:lang w:val="en-AU"/>
+        </w:rPr>
+        <w:t xml:space="preserve"> </w:t>
+      </w:r>
+      <w:r>
+        <w:rPr>
+          <w:rFonts w:ascii="Times" w:hAnsi="Times" w:cs="Times"/>
+          <w:b/>
+          <w:bCs/>
+          <w:color w:val="000000"/>
+          <w:szCs w:val="50"/>
+          <w:lang w:val="en-AU"/>
+        </w:rPr>
+        <w:t>elems[index];</w:t>
       </w:r>
     </w:p>
     <w:p>
@@ -730,7 +843,28 @@
           <w:szCs w:val="50"/>
           <w:lang w:val="en-AU"/>
         </w:rPr>
-        <w:t xml:space="preserve">Vec v = </w:t>
+        <w:t>Vec</w:t>
+      </w:r>
+      <w:r>
+        <w:rPr>
+          <w:rFonts w:ascii="Courier New" w:hAnsi="Courier New" w:cs="Courier New"/>
+          <w:color w:val="000000"/>
+          <w:sz w:val="28"/>
+          <w:szCs w:val="50"/>
+          <w:u w:val="thick"/>
+          <w:lang w:val="en-AU"/>
+        </w:rPr>
+        <w:t>&lt;Cat&gt;</w:t>
+      </w:r>
+      <w:r>
+        <w:rPr>
+          <w:rFonts w:ascii="Courier New" w:hAnsi="Courier New" w:cs="Courier New"/>
+          <w:color w:val="000000"/>
+          <w:sz w:val="28"/>
+          <w:szCs w:val="50"/>
+          <w:lang w:val="en-AU"/>
+        </w:rPr>
+        <w:t xml:space="preserve"> v = </w:t>
       </w:r>
       <w:r>
         <w:rPr>
@@ -744,7 +878,6 @@
         </w:rPr>
         <w:t xml:space="preserve">new </w:t>
       </w:r>
-      <w:proofErr w:type="gramStart"/>
       <w:r>
         <w:rPr>
           <w:rFonts w:ascii="Courier New" w:hAnsi="Courier New" w:cs="Courier New"/>
@@ -757,28 +890,26 @@
       </w:r>
       <w:r>
         <w:rPr>
-          <w:rFonts w:ascii="Times" w:hAnsi="Times" w:cs="Times"/>
-          <w:b/>
-          <w:bCs/>
-          <w:color w:val="000000"/>
-          <w:sz w:val="28"/>
-          <w:szCs w:val="50"/>
-          <w:lang w:val="en-AU"/>
-        </w:rPr>
-        <w:t>(</w:t>
-      </w:r>
-      <w:proofErr w:type="gramEnd"/>
-      <w:r>
-        <w:rPr>
-          <w:rFonts w:ascii="Times" w:hAnsi="Times" w:cs="Times"/>
-          <w:b/>
-          <w:bCs/>
-          <w:color w:val="000000"/>
-          <w:sz w:val="28"/>
-          <w:szCs w:val="50"/>
-          <w:lang w:val="en-AU"/>
-        </w:rPr>
-        <w:t>)</w:t>
+          <w:rFonts w:ascii="Courier New" w:hAnsi="Courier New" w:cs="Courier New"/>
+          <w:color w:val="000000"/>
+          <w:sz w:val="28"/>
+          <w:szCs w:val="50"/>
+          <w:u w:val="thick"/>
+          <w:lang w:val="en-AU"/>
+        </w:rPr>
+        <w:t>&lt;Cat&gt;</w:t>
+      </w:r>
+      <w:r>
+        <w:rPr>
+          <w:rFonts w:ascii="Times" w:hAnsi="Times" w:cs="Times"/>
+          <w:b/>
+          <w:bCs/>
+          <w:color w:val="000000"/>
+          <w:sz w:val="28"/>
+          <w:szCs w:val="50"/>
+          <w:lang w:val="en-AU"/>
+        </w:rPr>
+        <w:t>()</w:t>
       </w:r>
       <w:r>
         <w:rPr>
@@ -805,7 +936,6 @@
           <w:lang w:val="en-AU"/>
         </w:rPr>
       </w:pPr>
-      <w:proofErr w:type="gramStart"/>
       <w:r>
         <w:rPr>
           <w:rFonts w:ascii="Courier New" w:hAnsi="Courier New" w:cs="Courier New"/>
@@ -826,20 +956,7 @@
           <w:szCs w:val="50"/>
           <w:lang w:val="en-AU"/>
         </w:rPr>
-        <w:t>(</w:t>
-      </w:r>
-      <w:proofErr w:type="gramEnd"/>
-      <w:r>
-        <w:rPr>
-          <w:rFonts w:ascii="Times" w:hAnsi="Times" w:cs="Times"/>
-          <w:b/>
-          <w:bCs/>
-          <w:color w:val="000000"/>
-          <w:sz w:val="28"/>
-          <w:szCs w:val="50"/>
-          <w:lang w:val="en-AU"/>
-        </w:rPr>
-        <w:t xml:space="preserve">new </w:t>
+        <w:t xml:space="preserve">(new </w:t>
       </w:r>
       <w:r>
         <w:rPr>
@@ -901,6 +1018,7 @@
       <w:r>
         <w:rPr>
           <w:rFonts w:ascii="Courier New" w:hAnsi="Courier New" w:cs="Courier New"/>
+          <w:strike/>
           <w:color w:val="000000"/>
           <w:sz w:val="28"/>
           <w:szCs w:val="50"/>
@@ -908,28 +1026,28 @@
         </w:rPr>
         <w:t>(Cat)</w:t>
       </w:r>
-      <w:proofErr w:type="gramStart"/>
-      <w:r>
-        <w:rPr>
-          <w:rFonts w:ascii="Courier New" w:hAnsi="Courier New" w:cs="Courier New"/>
-          <w:color w:val="000000"/>
-          <w:sz w:val="28"/>
-          <w:szCs w:val="50"/>
-          <w:lang w:val="en-AU"/>
-        </w:rPr>
-        <w:t>v.get(</w:t>
-      </w:r>
-      <w:proofErr w:type="gramEnd"/>
-      <w:r>
-        <w:rPr>
-          <w:rFonts w:ascii="Courier New" w:hAnsi="Courier New" w:cs="Courier New"/>
-          <w:color w:val="000000"/>
-          <w:sz w:val="28"/>
-          <w:szCs w:val="50"/>
-          <w:lang w:val="en-AU"/>
-        </w:rPr>
-        <w:t xml:space="preserve">0); </w:t>
-      </w:r>
+      <w:r>
+        <w:rPr>
+          <w:rFonts w:ascii="Courier New" w:hAnsi="Courier New" w:cs="Courier New"/>
+          <w:color w:val="000000"/>
+          <w:sz w:val="28"/>
+          <w:szCs w:val="50"/>
+          <w:lang w:val="en-AU"/>
+        </w:rPr>
+        <w:t xml:space="preserve">v.get(0); </w:t>
+      </w:r>
+      <w:r>
+        <w:rPr>
+          <w:rFonts w:ascii="Courier New" w:hAnsi="Courier New" w:cs="Courier New"/>
+          <w:color w:val="000000"/>
+          <w:sz w:val="28"/>
+          <w:szCs w:val="50"/>
+          <w:lang w:val="en-AU"/>
+        </w:rPr>
+        <w:t xml:space="preserve"> done have to cast</w:t>
+      </w:r>
+      <w:bookmarkStart w:id="0" w:name="_GoBack"/>
+      <w:bookmarkEnd w:id="0"/>
     </w:p>
     <w:p>
       <w:pPr>
@@ -1292,8 +1410,6 @@
         </w:rPr>
         <w:t xml:space="preserve"> </w:t>
       </w:r>
-      <w:bookmarkStart w:id="0" w:name="_GoBack"/>
-      <w:bookmarkEnd w:id="0"/>
       <w:r>
         <w:rPr>
           <w:rFonts w:ascii="Times" w:hAnsi="Times" w:cs="Times"/>
@@ -1433,27 +1549,151 @@
           <w:sz w:val="28"/>
           <w:lang w:val="en-AU"/>
         </w:rPr>
-        <w:t xml:space="preserve">– </w:t>
-      </w:r>
-      <w:proofErr w:type="gramStart"/>
-      <w:r>
-        <w:rPr>
-          <w:rFonts w:ascii="Times" w:hAnsi="Times" w:cs="Times"/>
-          <w:color w:val="000000"/>
-          <w:sz w:val="28"/>
-          <w:lang w:val="en-AU"/>
-        </w:rPr>
-        <w:t>Then,canputanyObjectinto</w:t>
-      </w:r>
-      <w:proofErr w:type="gramEnd"/>
-      <w:r>
-        <w:rPr>
-          <w:rFonts w:ascii="Times" w:hAnsi="Times" w:cs="Times"/>
-          <w:color w:val="000000"/>
-          <w:sz w:val="28"/>
-          <w:lang w:val="en-AU"/>
-        </w:rPr>
-        <w:t>‘v’withoutrestriction</w:t>
+        <w:t>– Then,</w:t>
+      </w:r>
+      <w:r>
+        <w:rPr>
+          <w:rFonts w:ascii="Times" w:hAnsi="Times" w:cs="Times"/>
+          <w:color w:val="000000"/>
+          <w:sz w:val="28"/>
+          <w:lang w:val="en-AU"/>
+        </w:rPr>
+        <w:t xml:space="preserve"> </w:t>
+      </w:r>
+      <w:r>
+        <w:rPr>
+          <w:rFonts w:ascii="Times" w:hAnsi="Times" w:cs="Times"/>
+          <w:color w:val="000000"/>
+          <w:sz w:val="28"/>
+          <w:lang w:val="en-AU"/>
+        </w:rPr>
+        <w:t>can</w:t>
+      </w:r>
+      <w:r>
+        <w:rPr>
+          <w:rFonts w:ascii="Times" w:hAnsi="Times" w:cs="Times"/>
+          <w:color w:val="000000"/>
+          <w:sz w:val="28"/>
+          <w:lang w:val="en-AU"/>
+        </w:rPr>
+        <w:t xml:space="preserve"> </w:t>
+      </w:r>
+      <w:r>
+        <w:rPr>
+          <w:rFonts w:ascii="Times" w:hAnsi="Times" w:cs="Times"/>
+          <w:color w:val="000000"/>
+          <w:sz w:val="28"/>
+          <w:lang w:val="en-AU"/>
+        </w:rPr>
+        <w:t>put</w:t>
+      </w:r>
+      <w:r>
+        <w:rPr>
+          <w:rFonts w:ascii="Times" w:hAnsi="Times" w:cs="Times"/>
+          <w:color w:val="000000"/>
+          <w:sz w:val="28"/>
+          <w:lang w:val="en-AU"/>
+        </w:rPr>
+        <w:t xml:space="preserve"> </w:t>
+      </w:r>
+      <w:r>
+        <w:rPr>
+          <w:rFonts w:ascii="Times" w:hAnsi="Times" w:cs="Times"/>
+          <w:color w:val="000000"/>
+          <w:sz w:val="28"/>
+          <w:lang w:val="en-AU"/>
+        </w:rPr>
+        <w:t>any</w:t>
+      </w:r>
+      <w:r>
+        <w:rPr>
+          <w:rFonts w:ascii="Times" w:hAnsi="Times" w:cs="Times"/>
+          <w:color w:val="000000"/>
+          <w:sz w:val="28"/>
+          <w:lang w:val="en-AU"/>
+        </w:rPr>
+        <w:t xml:space="preserve"> </w:t>
+      </w:r>
+      <w:r>
+        <w:rPr>
+          <w:rFonts w:ascii="Times" w:hAnsi="Times" w:cs="Times"/>
+          <w:color w:val="000000"/>
+          <w:sz w:val="28"/>
+          <w:lang w:val="en-AU"/>
+        </w:rPr>
+        <w:t>Object</w:t>
+      </w:r>
+      <w:r>
+        <w:rPr>
+          <w:rFonts w:ascii="Times" w:hAnsi="Times" w:cs="Times"/>
+          <w:color w:val="000000"/>
+          <w:sz w:val="28"/>
+          <w:lang w:val="en-AU"/>
+        </w:rPr>
+        <w:t xml:space="preserve"> </w:t>
+      </w:r>
+      <w:r>
+        <w:rPr>
+          <w:rFonts w:ascii="Times" w:hAnsi="Times" w:cs="Times"/>
+          <w:color w:val="000000"/>
+          <w:sz w:val="28"/>
+          <w:lang w:val="en-AU"/>
+        </w:rPr>
+        <w:t>into</w:t>
+      </w:r>
+      <w:r>
+        <w:rPr>
+          <w:rFonts w:ascii="Times" w:hAnsi="Times" w:cs="Times"/>
+          <w:color w:val="000000"/>
+          <w:sz w:val="28"/>
+          <w:lang w:val="en-AU"/>
+        </w:rPr>
+        <w:t xml:space="preserve"> </w:t>
+      </w:r>
+      <w:r>
+        <w:rPr>
+          <w:rFonts w:ascii="Times" w:hAnsi="Times" w:cs="Times"/>
+          <w:color w:val="000000"/>
+          <w:sz w:val="28"/>
+          <w:lang w:val="en-AU"/>
+        </w:rPr>
+        <w:t>‘v’</w:t>
+      </w:r>
+      <w:r>
+        <w:rPr>
+          <w:rFonts w:ascii="Times" w:hAnsi="Times" w:cs="Times"/>
+          <w:color w:val="000000"/>
+          <w:sz w:val="28"/>
+          <w:lang w:val="en-AU"/>
+        </w:rPr>
+        <w:t xml:space="preserve"> </w:t>
+      </w:r>
+      <w:r>
+        <w:rPr>
+          <w:rFonts w:ascii="Times" w:hAnsi="Times" w:cs="Times"/>
+          <w:color w:val="000000"/>
+          <w:sz w:val="28"/>
+          <w:lang w:val="en-AU"/>
+        </w:rPr>
+        <w:t>without</w:t>
+      </w:r>
+      <w:r>
+        <w:rPr>
+          <w:rFonts w:ascii="Times" w:hAnsi="Times" w:cs="Times"/>
+          <w:color w:val="000000"/>
+          <w:sz w:val="28"/>
+          <w:lang w:val="en-AU"/>
+        </w:rPr>
+        <w:t xml:space="preserve"> </w:t>
+      </w:r>
+      <w:r>
+        <w:rPr>
+          <w:rFonts w:ascii="Times" w:hAnsi="Times" w:cs="Times"/>
+          <w:color w:val="000000"/>
+          <w:sz w:val="28"/>
+          <w:lang w:val="en-AU"/>
+        </w:rPr>
+        <w:t>restriction</w:t>
       </w:r>
       <w:r>
         <w:rPr>
@@ -1488,27 +1728,205 @@
           <w:sz w:val="28"/>
           <w:lang w:val="en-AU"/>
         </w:rPr>
-        <w:t xml:space="preserve">– </w:t>
-      </w:r>
-      <w:proofErr w:type="gramStart"/>
-      <w:r>
-        <w:rPr>
-          <w:rFonts w:ascii="Times" w:hAnsi="Times" w:cs="Times"/>
-          <w:color w:val="000000"/>
-          <w:sz w:val="28"/>
-          <w:lang w:val="en-AU"/>
-        </w:rPr>
-        <w:t>WithaVectorofjustCats,havetocastObjectstoCats</w:t>
-      </w:r>
-      <w:proofErr w:type="gramEnd"/>
-      <w:r>
-        <w:rPr>
-          <w:rFonts w:ascii="Times" w:hAnsi="Times" w:cs="Times"/>
-          <w:color w:val="000000"/>
-          <w:sz w:val="28"/>
-          <w:lang w:val="en-AU"/>
-        </w:rPr>
-        <w:t xml:space="preserve"> </w:t>
+        <w:t>– With</w:t>
+      </w:r>
+      <w:r>
+        <w:rPr>
+          <w:rFonts w:ascii="Times" w:hAnsi="Times" w:cs="Times"/>
+          <w:color w:val="000000"/>
+          <w:sz w:val="28"/>
+          <w:lang w:val="en-AU"/>
+        </w:rPr>
+        <w:t xml:space="preserve"> </w:t>
+      </w:r>
+      <w:r>
+        <w:rPr>
+          <w:rFonts w:ascii="Times" w:hAnsi="Times" w:cs="Times"/>
+          <w:color w:val="000000"/>
+          <w:sz w:val="28"/>
+          <w:lang w:val="en-AU"/>
+        </w:rPr>
+        <w:t>a</w:t>
+      </w:r>
+      <w:r>
+        <w:rPr>
+          <w:rFonts w:ascii="Times" w:hAnsi="Times" w:cs="Times"/>
+          <w:color w:val="000000"/>
+          <w:sz w:val="28"/>
+          <w:lang w:val="en-AU"/>
+        </w:rPr>
+        <w:t xml:space="preserve"> </w:t>
+      </w:r>
+      <w:r>
+        <w:rPr>
+          <w:rFonts w:ascii="Times" w:hAnsi="Times" w:cs="Times"/>
+          <w:color w:val="000000"/>
+          <w:sz w:val="28"/>
+          <w:lang w:val="en-AU"/>
+        </w:rPr>
+        <w:t>Vector</w:t>
+      </w:r>
+      <w:r>
+        <w:rPr>
+          <w:rFonts w:ascii="Times" w:hAnsi="Times" w:cs="Times"/>
+          <w:color w:val="000000"/>
+          <w:sz w:val="28"/>
+          <w:lang w:val="en-AU"/>
+        </w:rPr>
+        <w:t xml:space="preserve"> </w:t>
+      </w:r>
+      <w:r>
+        <w:rPr>
+          <w:rFonts w:ascii="Times" w:hAnsi="Times" w:cs="Times"/>
+          <w:color w:val="000000"/>
+          <w:sz w:val="28"/>
+          <w:lang w:val="en-AU"/>
+        </w:rPr>
+        <w:t>of</w:t>
+      </w:r>
+      <w:r>
+        <w:rPr>
+          <w:rFonts w:ascii="Times" w:hAnsi="Times" w:cs="Times"/>
+          <w:color w:val="000000"/>
+          <w:sz w:val="28"/>
+          <w:lang w:val="en-AU"/>
+        </w:rPr>
+        <w:t xml:space="preserve"> </w:t>
+      </w:r>
+      <w:r>
+        <w:rPr>
+          <w:rFonts w:ascii="Times" w:hAnsi="Times" w:cs="Times"/>
+          <w:color w:val="000000"/>
+          <w:sz w:val="28"/>
+          <w:lang w:val="en-AU"/>
+        </w:rPr>
+        <w:t>just</w:t>
+      </w:r>
+      <w:r>
+        <w:rPr>
+          <w:rFonts w:ascii="Times" w:hAnsi="Times" w:cs="Times"/>
+          <w:color w:val="000000"/>
+          <w:sz w:val="28"/>
+          <w:lang w:val="en-AU"/>
+        </w:rPr>
+        <w:t xml:space="preserve"> </w:t>
+      </w:r>
+      <w:r>
+        <w:rPr>
+          <w:rFonts w:ascii="Times" w:hAnsi="Times" w:cs="Times"/>
+          <w:color w:val="000000"/>
+          <w:sz w:val="28"/>
+          <w:lang w:val="en-AU"/>
+        </w:rPr>
+        <w:t>Cats,</w:t>
+      </w:r>
+      <w:r>
+        <w:rPr>
+          <w:rFonts w:ascii="Times" w:hAnsi="Times" w:cs="Times"/>
+          <w:color w:val="000000"/>
+          <w:sz w:val="28"/>
+          <w:lang w:val="en-AU"/>
+        </w:rPr>
+        <w:t xml:space="preserve"> </w:t>
+      </w:r>
+      <w:r>
+        <w:rPr>
+          <w:rFonts w:ascii="Times" w:hAnsi="Times" w:cs="Times"/>
+          <w:color w:val="000000"/>
+          <w:sz w:val="28"/>
+          <w:lang w:val="en-AU"/>
+        </w:rPr>
+        <w:t>have</w:t>
+      </w:r>
+      <w:r>
+        <w:rPr>
+          <w:rFonts w:ascii="Times" w:hAnsi="Times" w:cs="Times"/>
+          <w:color w:val="000000"/>
+          <w:sz w:val="28"/>
+          <w:lang w:val="en-AU"/>
+        </w:rPr>
+        <w:t xml:space="preserve"> </w:t>
+      </w:r>
+      <w:r>
+        <w:rPr>
+          <w:rFonts w:ascii="Times" w:hAnsi="Times" w:cs="Times"/>
+          <w:color w:val="000000"/>
+          <w:sz w:val="28"/>
+          <w:lang w:val="en-AU"/>
+        </w:rPr>
+        <w:t>to</w:t>
+      </w:r>
+      <w:r>
+        <w:rPr>
+          <w:rFonts w:ascii="Times" w:hAnsi="Times" w:cs="Times"/>
+          <w:color w:val="000000"/>
+          <w:sz w:val="28"/>
+          <w:lang w:val="en-AU"/>
+        </w:rPr>
+        <w:t xml:space="preserve"> </w:t>
+      </w:r>
+      <w:r>
+        <w:rPr>
+          <w:rFonts w:ascii="Times" w:hAnsi="Times" w:cs="Times"/>
+          <w:color w:val="000000"/>
+          <w:sz w:val="28"/>
+          <w:lang w:val="en-AU"/>
+        </w:rPr>
+        <w:t>cast</w:t>
+      </w:r>
+      <w:r>
+        <w:rPr>
+          <w:rFonts w:ascii="Times" w:hAnsi="Times" w:cs="Times"/>
+          <w:color w:val="000000"/>
+          <w:sz w:val="28"/>
+          <w:lang w:val="en-AU"/>
+        </w:rPr>
+        <w:t xml:space="preserve"> </w:t>
+      </w:r>
+      <w:r>
+        <w:rPr>
+          <w:rFonts w:ascii="Times" w:hAnsi="Times" w:cs="Times"/>
+          <w:color w:val="000000"/>
+          <w:sz w:val="28"/>
+          <w:lang w:val="en-AU"/>
+        </w:rPr>
+        <w:t>Objects</w:t>
+      </w:r>
+      <w:r>
+        <w:rPr>
+          <w:rFonts w:ascii="Times" w:hAnsi="Times" w:cs="Times"/>
+          <w:color w:val="000000"/>
+          <w:sz w:val="28"/>
+          <w:lang w:val="en-AU"/>
+        </w:rPr>
+        <w:t xml:space="preserve"> </w:t>
+      </w:r>
+      <w:r>
+        <w:rPr>
+          <w:rFonts w:ascii="Times" w:hAnsi="Times" w:cs="Times"/>
+          <w:color w:val="000000"/>
+          <w:sz w:val="28"/>
+          <w:lang w:val="en-AU"/>
+        </w:rPr>
+        <w:t>to</w:t>
+      </w:r>
+      <w:r>
+        <w:rPr>
+          <w:rFonts w:ascii="Times" w:hAnsi="Times" w:cs="Times"/>
+          <w:color w:val="000000"/>
+          <w:sz w:val="28"/>
+          <w:lang w:val="en-AU"/>
+        </w:rPr>
+        <w:t xml:space="preserve"> </w:t>
+      </w:r>
+      <w:r>
+        <w:rPr>
+          <w:rFonts w:ascii="Times" w:hAnsi="Times" w:cs="Times"/>
+          <w:color w:val="000000"/>
+          <w:sz w:val="28"/>
+          <w:lang w:val="en-AU"/>
+        </w:rPr>
+        <w:t xml:space="preserve">Cats </w:t>
       </w:r>
     </w:p>
     <w:p>
@@ -1532,7 +1950,43 @@
           <w:sz w:val="28"/>
           <w:lang w:val="en-AU"/>
         </w:rPr>
-        <w:t>• WithJavaGenerics:</w:t>
+        <w:t>• With</w:t>
+      </w:r>
+      <w:r>
+        <w:rPr>
+          <w:rFonts w:ascii="Times" w:hAnsi="Times" w:cs="Times"/>
+          <w:color w:val="000000"/>
+          <w:sz w:val="28"/>
+          <w:lang w:val="en-AU"/>
+        </w:rPr>
+        <w:t xml:space="preserve"> </w:t>
+      </w:r>
+      <w:r>
+        <w:rPr>
+          <w:rFonts w:ascii="Times" w:hAnsi="Times" w:cs="Times"/>
+          <w:color w:val="000000"/>
+          <w:sz w:val="28"/>
+          <w:lang w:val="en-AU"/>
+        </w:rPr>
+        <w:t>Java</w:t>
+      </w:r>
+      <w:r>
+        <w:rPr>
+          <w:rFonts w:ascii="Times" w:hAnsi="Times" w:cs="Times"/>
+          <w:color w:val="000000"/>
+          <w:sz w:val="28"/>
+          <w:lang w:val="en-AU"/>
+        </w:rPr>
+        <w:t xml:space="preserve"> </w:t>
+      </w:r>
+      <w:r>
+        <w:rPr>
+          <w:rFonts w:ascii="Times" w:hAnsi="Times" w:cs="Times"/>
+          <w:color w:val="000000"/>
+          <w:sz w:val="28"/>
+          <w:lang w:val="en-AU"/>
+        </w:rPr>
+        <w:t>Generics:</w:t>
       </w:r>
       <w:r>
         <w:rPr>
@@ -1603,19 +2057,107 @@
           <w:sz w:val="28"/>
           <w:lang w:val="en-AU"/>
         </w:rPr>
-        <w:t xml:space="preserve">– </w:t>
-      </w:r>
-      <w:proofErr w:type="gramStart"/>
-      <w:r>
-        <w:rPr>
-          <w:rFonts w:ascii="Times" w:hAnsi="Times" w:cs="Times"/>
-          <w:color w:val="000000"/>
-          <w:sz w:val="28"/>
-          <w:lang w:val="en-AU"/>
-        </w:rPr>
-        <w:t>Then,canonlyputCatsinto</w:t>
-      </w:r>
-      <w:proofErr w:type="gramEnd"/>
+        <w:t>– Then,</w:t>
+      </w:r>
+      <w:r>
+        <w:rPr>
+          <w:rFonts w:ascii="Times" w:hAnsi="Times" w:cs="Times"/>
+          <w:color w:val="000000"/>
+          <w:sz w:val="28"/>
+          <w:lang w:val="en-AU"/>
+        </w:rPr>
+        <w:t xml:space="preserve"> </w:t>
+      </w:r>
+      <w:r>
+        <w:rPr>
+          <w:rFonts w:ascii="Times" w:hAnsi="Times" w:cs="Times"/>
+          <w:color w:val="000000"/>
+          <w:sz w:val="28"/>
+          <w:lang w:val="en-AU"/>
+        </w:rPr>
+        <w:t>can</w:t>
+      </w:r>
+      <w:r>
+        <w:rPr>
+          <w:rFonts w:ascii="Times" w:hAnsi="Times" w:cs="Times"/>
+          <w:color w:val="000000"/>
+          <w:sz w:val="28"/>
+          <w:lang w:val="en-AU"/>
+        </w:rPr>
+        <w:t xml:space="preserve"> </w:t>
+      </w:r>
+      <w:r>
+        <w:rPr>
+          <w:rFonts w:ascii="Times" w:hAnsi="Times" w:cs="Times"/>
+          <w:color w:val="000000"/>
+          <w:sz w:val="28"/>
+          <w:lang w:val="en-AU"/>
+        </w:rPr>
+        <w:t>only</w:t>
+      </w:r>
+      <w:r>
+        <w:rPr>
+          <w:rFonts w:ascii="Times" w:hAnsi="Times" w:cs="Times"/>
+          <w:color w:val="000000"/>
+          <w:sz w:val="28"/>
+          <w:lang w:val="en-AU"/>
+        </w:rPr>
+        <w:t xml:space="preserve"> </w:t>
+      </w:r>
+      <w:r>
+        <w:rPr>
+          <w:rFonts w:ascii="Times" w:hAnsi="Times" w:cs="Times"/>
+          <w:color w:val="000000"/>
+          <w:sz w:val="28"/>
+          <w:lang w:val="en-AU"/>
+        </w:rPr>
+        <w:t>put</w:t>
+      </w:r>
+      <w:r>
+        <w:rPr>
+          <w:rFonts w:ascii="Times" w:hAnsi="Times" w:cs="Times"/>
+          <w:color w:val="000000"/>
+          <w:sz w:val="28"/>
+          <w:lang w:val="en-AU"/>
+        </w:rPr>
+        <w:t xml:space="preserve"> </w:t>
+      </w:r>
+      <w:r>
+        <w:rPr>
+          <w:rFonts w:ascii="Times" w:hAnsi="Times" w:cs="Times"/>
+          <w:color w:val="000000"/>
+          <w:sz w:val="28"/>
+          <w:lang w:val="en-AU"/>
+        </w:rPr>
+        <w:t>Cats</w:t>
+      </w:r>
+      <w:r>
+        <w:rPr>
+          <w:rFonts w:ascii="Times" w:hAnsi="Times" w:cs="Times"/>
+          <w:color w:val="000000"/>
+          <w:sz w:val="28"/>
+          <w:lang w:val="en-AU"/>
+        </w:rPr>
+        <w:t xml:space="preserve"> </w:t>
+      </w:r>
+      <w:r>
+        <w:rPr>
+          <w:rFonts w:ascii="Times" w:hAnsi="Times" w:cs="Times"/>
+          <w:color w:val="000000"/>
+          <w:sz w:val="28"/>
+          <w:lang w:val="en-AU"/>
+        </w:rPr>
+        <w:t>into</w:t>
+      </w:r>
+      <w:r>
+        <w:rPr>
+          <w:rFonts w:ascii="Times" w:hAnsi="Times" w:cs="Times"/>
+          <w:color w:val="000000"/>
+          <w:sz w:val="28"/>
+          <w:lang w:val="en-AU"/>
+        </w:rPr>
+        <w:t xml:space="preserve"> </w:t>
+      </w:r>
       <w:r>
         <w:rPr>
           <w:rFonts w:ascii="Times" w:hAnsi="Times" w:cs="Times"/>
@@ -1658,27 +2200,169 @@
           <w:sz w:val="28"/>
           <w:lang w:val="en-AU"/>
         </w:rPr>
-        <w:t xml:space="preserve">– </w:t>
-      </w:r>
-      <w:proofErr w:type="gramStart"/>
-      <w:r>
-        <w:rPr>
-          <w:rFonts w:ascii="Times" w:hAnsi="Times" w:cs="Times"/>
-          <w:color w:val="000000"/>
-          <w:sz w:val="28"/>
-          <w:lang w:val="en-AU"/>
-        </w:rPr>
-        <w:t>And,canonlygetCatsoutof</w:t>
-      </w:r>
-      <w:proofErr w:type="gramEnd"/>
-      <w:r>
-        <w:rPr>
-          <w:rFonts w:ascii="Times" w:hAnsi="Times" w:cs="Times"/>
-          <w:color w:val="000000"/>
-          <w:sz w:val="28"/>
-          <w:lang w:val="en-AU"/>
-        </w:rPr>
-        <w:t xml:space="preserve">‘v’–nocastingrequired! </w:t>
+        <w:t>– And,</w:t>
+      </w:r>
+      <w:r>
+        <w:rPr>
+          <w:rFonts w:ascii="Times" w:hAnsi="Times" w:cs="Times"/>
+          <w:color w:val="000000"/>
+          <w:sz w:val="28"/>
+          <w:lang w:val="en-AU"/>
+        </w:rPr>
+        <w:t xml:space="preserve"> </w:t>
+      </w:r>
+      <w:r>
+        <w:rPr>
+          <w:rFonts w:ascii="Times" w:hAnsi="Times" w:cs="Times"/>
+          <w:color w:val="000000"/>
+          <w:sz w:val="28"/>
+          <w:lang w:val="en-AU"/>
+        </w:rPr>
+        <w:t>can</w:t>
+      </w:r>
+      <w:r>
+        <w:rPr>
+          <w:rFonts w:ascii="Times" w:hAnsi="Times" w:cs="Times"/>
+          <w:color w:val="000000"/>
+          <w:sz w:val="28"/>
+          <w:lang w:val="en-AU"/>
+        </w:rPr>
+        <w:t xml:space="preserve"> </w:t>
+      </w:r>
+      <w:r>
+        <w:rPr>
+          <w:rFonts w:ascii="Times" w:hAnsi="Times" w:cs="Times"/>
+          <w:color w:val="000000"/>
+          <w:sz w:val="28"/>
+          <w:lang w:val="en-AU"/>
+        </w:rPr>
+        <w:t>only</w:t>
+      </w:r>
+      <w:r>
+        <w:rPr>
+          <w:rFonts w:ascii="Times" w:hAnsi="Times" w:cs="Times"/>
+          <w:color w:val="000000"/>
+          <w:sz w:val="28"/>
+          <w:lang w:val="en-AU"/>
+        </w:rPr>
+        <w:t xml:space="preserve"> </w:t>
+      </w:r>
+      <w:r>
+        <w:rPr>
+          <w:rFonts w:ascii="Times" w:hAnsi="Times" w:cs="Times"/>
+          <w:color w:val="000000"/>
+          <w:sz w:val="28"/>
+          <w:lang w:val="en-AU"/>
+        </w:rPr>
+        <w:t>get</w:t>
+      </w:r>
+      <w:r>
+        <w:rPr>
+          <w:rFonts w:ascii="Times" w:hAnsi="Times" w:cs="Times"/>
+          <w:color w:val="000000"/>
+          <w:sz w:val="28"/>
+          <w:lang w:val="en-AU"/>
+        </w:rPr>
+        <w:t xml:space="preserve"> </w:t>
+      </w:r>
+      <w:r>
+        <w:rPr>
+          <w:rFonts w:ascii="Times" w:hAnsi="Times" w:cs="Times"/>
+          <w:color w:val="000000"/>
+          <w:sz w:val="28"/>
+          <w:lang w:val="en-AU"/>
+        </w:rPr>
+        <w:t>Cats</w:t>
+      </w:r>
+      <w:r>
+        <w:rPr>
+          <w:rFonts w:ascii="Times" w:hAnsi="Times" w:cs="Times"/>
+          <w:color w:val="000000"/>
+          <w:sz w:val="28"/>
+          <w:lang w:val="en-AU"/>
+        </w:rPr>
+        <w:t xml:space="preserve"> </w:t>
+      </w:r>
+      <w:r>
+        <w:rPr>
+          <w:rFonts w:ascii="Times" w:hAnsi="Times" w:cs="Times"/>
+          <w:color w:val="000000"/>
+          <w:sz w:val="28"/>
+          <w:lang w:val="en-AU"/>
+        </w:rPr>
+        <w:t>out</w:t>
+      </w:r>
+      <w:r>
+        <w:rPr>
+          <w:rFonts w:ascii="Times" w:hAnsi="Times" w:cs="Times"/>
+          <w:color w:val="000000"/>
+          <w:sz w:val="28"/>
+          <w:lang w:val="en-AU"/>
+        </w:rPr>
+        <w:t xml:space="preserve"> </w:t>
+      </w:r>
+      <w:r>
+        <w:rPr>
+          <w:rFonts w:ascii="Times" w:hAnsi="Times" w:cs="Times"/>
+          <w:color w:val="000000"/>
+          <w:sz w:val="28"/>
+          <w:lang w:val="en-AU"/>
+        </w:rPr>
+        <w:t>of</w:t>
+      </w:r>
+      <w:r>
+        <w:rPr>
+          <w:rFonts w:ascii="Times" w:hAnsi="Times" w:cs="Times"/>
+          <w:color w:val="000000"/>
+          <w:sz w:val="28"/>
+          <w:lang w:val="en-AU"/>
+        </w:rPr>
+        <w:t xml:space="preserve"> </w:t>
+      </w:r>
+      <w:r>
+        <w:rPr>
+          <w:rFonts w:ascii="Times" w:hAnsi="Times" w:cs="Times"/>
+          <w:color w:val="000000"/>
+          <w:sz w:val="28"/>
+          <w:lang w:val="en-AU"/>
+        </w:rPr>
+        <w:t>‘v’–no</w:t>
+      </w:r>
+      <w:r>
+        <w:rPr>
+          <w:rFonts w:ascii="Times" w:hAnsi="Times" w:cs="Times"/>
+          <w:color w:val="000000"/>
+          <w:sz w:val="28"/>
+          <w:lang w:val="en-AU"/>
+        </w:rPr>
+        <w:t xml:space="preserve"> </w:t>
+      </w:r>
+      <w:r>
+        <w:rPr>
+          <w:rFonts w:ascii="Times" w:hAnsi="Times" w:cs="Times"/>
+          <w:color w:val="000000"/>
+          <w:sz w:val="28"/>
+          <w:lang w:val="en-AU"/>
+        </w:rPr>
+        <w:t>casting</w:t>
+      </w:r>
+      <w:r>
+        <w:rPr>
+          <w:rFonts w:ascii="Times" w:hAnsi="Times" w:cs="Times"/>
+          <w:color w:val="000000"/>
+          <w:sz w:val="28"/>
+          <w:lang w:val="en-AU"/>
+        </w:rPr>
+        <w:t xml:space="preserve"> </w:t>
+      </w:r>
+      <w:r>
+        <w:rPr>
+          <w:rFonts w:ascii="Times" w:hAnsi="Times" w:cs="Times"/>
+          <w:color w:val="000000"/>
+          <w:sz w:val="28"/>
+          <w:lang w:val="en-AU"/>
+        </w:rPr>
+        <w:t xml:space="preserve">required! </w:t>
       </w:r>
     </w:p>
     <w:p>
@@ -1695,6 +2379,56 @@
           <w:lang w:val="en-AU"/>
         </w:rPr>
       </w:pPr>
+      <w:r>
+        <w:rPr>
+          <w:rFonts w:ascii="Times" w:hAnsi="Times" w:cs="Times"/>
+          <w:noProof/>
+          <w:color w:val="000000"/>
+          <w:sz w:val="10"/>
+          <w:lang w:val="en-AU"/>
+        </w:rPr>
+        <w:drawing>
+          <wp:inline distT="0" distB="0" distL="0" distR="0" wp14:anchorId="1AE1F2B6" wp14:editId="572031A9">
+            <wp:extent cx="5943600" cy="4334510"/>
+            <wp:effectExtent l="0" t="0" r="0" b="8890"/>
+            <wp:docPr id="3" name="Picture 3"/>
+            <wp:cNvGraphicFramePr>
+              <a:graphicFrameLocks xmlns:a="http://schemas.openxmlformats.org/drawingml/2006/main" noChangeAspect="1"/>
+            </wp:cNvGraphicFramePr>
+            <a:graphic xmlns:a="http://schemas.openxmlformats.org/drawingml/2006/main">
+              <a:graphicData uri="http://schemas.openxmlformats.org/drawingml/2006/picture">
+                <pic:pic xmlns:pic="http://schemas.openxmlformats.org/drawingml/2006/picture">
+                  <pic:nvPicPr>
+                    <pic:cNvPr id="3" name="Screen Shot 2017-05-14 at 10.45.20 PM.png"/>
+                    <pic:cNvPicPr/>
+                  </pic:nvPicPr>
+                  <pic:blipFill>
+                    <a:blip r:embed="rId5">
+                      <a:extLst>
+                        <a:ext uri="{28A0092B-C50C-407E-A947-70E740481C1C}">
+                          <a14:useLocalDpi xmlns:a14="http://schemas.microsoft.com/office/drawing/2010/main" val="0"/>
+                        </a:ext>
+                      </a:extLst>
+                    </a:blip>
+                    <a:stretch>
+                      <a:fillRect/>
+                    </a:stretch>
+                  </pic:blipFill>
+                  <pic:spPr>
+                    <a:xfrm>
+                      <a:off x="0" y="0"/>
+                      <a:ext cx="5943600" cy="4334510"/>
+                    </a:xfrm>
+                    <a:prstGeom prst="rect">
+                      <a:avLst/>
+                    </a:prstGeom>
+                  </pic:spPr>
+                </pic:pic>
+              </a:graphicData>
+            </a:graphic>
+          </wp:inline>
+        </w:drawing>
+      </w:r>
     </w:p>
     <w:p/>
     <w:sectPr>

</xml_diff>

<commit_message>
make progressed of note
</commit_message>
<xml_diff>
--- a/REVISION/genericNote.docx
+++ b/REVISION/genericNote.docx
@@ -43,7 +43,6 @@
         </w:rPr>
         <w:t xml:space="preserve">class </w:t>
       </w:r>
-      <w:proofErr w:type="spellStart"/>
       <w:r>
         <w:rPr>
           <w:rFonts w:ascii="Courier New" w:hAnsi="Courier New" w:cs="Courier New"/>
@@ -54,7 +53,6 @@
         </w:rPr>
         <w:t>Vec</w:t>
       </w:r>
-      <w:proofErr w:type="spellEnd"/>
       <w:r>
         <w:rPr>
           <w:rFonts w:ascii="Courier New" w:hAnsi="Courier New" w:cs="Courier New"/>
@@ -114,7 +112,6 @@
         </w:rPr>
         <w:t xml:space="preserve">private </w:t>
       </w:r>
-      <w:proofErr w:type="gramStart"/>
       <w:r>
         <w:rPr>
           <w:rFonts w:ascii="Courier New" w:hAnsi="Courier New" w:cs="Courier New"/>
@@ -122,37 +119,7 @@
           <w:szCs w:val="50"/>
           <w:lang w:val="en-AU"/>
         </w:rPr>
-        <w:t>Object[</w:t>
-      </w:r>
-      <w:proofErr w:type="gramEnd"/>
-      <w:r>
-        <w:rPr>
-          <w:rFonts w:ascii="Courier New" w:hAnsi="Courier New" w:cs="Courier New"/>
-          <w:color w:val="000000"/>
-          <w:szCs w:val="50"/>
-          <w:lang w:val="en-AU"/>
-        </w:rPr>
-        <w:t xml:space="preserve">] </w:t>
-      </w:r>
-      <w:proofErr w:type="spellStart"/>
-      <w:r>
-        <w:rPr>
-          <w:rFonts w:ascii="Courier New" w:hAnsi="Courier New" w:cs="Courier New"/>
-          <w:color w:val="000000"/>
-          <w:szCs w:val="50"/>
-          <w:lang w:val="en-AU"/>
-        </w:rPr>
-        <w:t>elems</w:t>
-      </w:r>
-      <w:proofErr w:type="spellEnd"/>
-      <w:r>
-        <w:rPr>
-          <w:rFonts w:ascii="Courier New" w:hAnsi="Courier New" w:cs="Courier New"/>
-          <w:color w:val="000000"/>
-          <w:szCs w:val="50"/>
-          <w:lang w:val="en-AU"/>
-        </w:rPr>
-        <w:t xml:space="preserve"> = </w:t>
+        <w:t xml:space="preserve">Object[] elems = </w:t>
       </w:r>
       <w:r>
         <w:rPr>
@@ -212,7 +179,6 @@
         </w:rPr>
         <w:t xml:space="preserve">private </w:t>
       </w:r>
-      <w:proofErr w:type="spellStart"/>
       <w:r>
         <w:rPr>
           <w:rFonts w:ascii="Courier New" w:hAnsi="Courier New" w:cs="Courier New"/>
@@ -220,17 +186,7 @@
           <w:szCs w:val="50"/>
           <w:lang w:val="en-AU"/>
         </w:rPr>
-        <w:t>int</w:t>
-      </w:r>
-      <w:proofErr w:type="spellEnd"/>
-      <w:r>
-        <w:rPr>
-          <w:rFonts w:ascii="Courier New" w:hAnsi="Courier New" w:cs="Courier New"/>
-          <w:color w:val="000000"/>
-          <w:szCs w:val="50"/>
-          <w:lang w:val="en-AU"/>
-        </w:rPr>
-        <w:t xml:space="preserve"> end = 0;</w:t>
+        <w:t>int end = 0;</w:t>
       </w:r>
       <w:r>
         <w:rPr>
@@ -278,18 +234,7 @@
           <w:szCs w:val="50"/>
           <w:lang w:val="en-AU"/>
         </w:rPr>
-        <w:t xml:space="preserve">void </w:t>
-      </w:r>
-      <w:proofErr w:type="gramStart"/>
-      <w:r>
-        <w:rPr>
-          <w:rFonts w:ascii="Courier New" w:hAnsi="Courier New" w:cs="Courier New"/>
-          <w:color w:val="000000"/>
-          <w:sz w:val="22"/>
-          <w:szCs w:val="50"/>
-          <w:lang w:val="en-AU"/>
-        </w:rPr>
-        <w:t>add</w:t>
+        <w:t>void add</w:t>
       </w:r>
       <w:r>
         <w:rPr>
@@ -326,7 +271,6 @@
         </w:rPr>
         <w:t>Object</w:t>
       </w:r>
-      <w:proofErr w:type="gramEnd"/>
       <w:r>
         <w:rPr>
           <w:rFonts w:ascii="Courier New" w:hAnsi="Courier New" w:cs="Courier New"/>
@@ -398,7 +342,6 @@
           <w:lang w:val="en-AU"/>
         </w:rPr>
       </w:pPr>
-      <w:proofErr w:type="gramStart"/>
       <w:r>
         <w:rPr>
           <w:rFonts w:ascii="Times" w:hAnsi="Times" w:cs="Times"/>
@@ -410,7 +353,6 @@
         </w:rPr>
         <w:t>if(</w:t>
       </w:r>
-      <w:proofErr w:type="gramEnd"/>
       <w:r>
         <w:rPr>
           <w:rFonts w:ascii="Courier New" w:hAnsi="Courier New" w:cs="Courier New"/>
@@ -418,19 +360,8 @@
           <w:szCs w:val="50"/>
           <w:lang w:val="en-AU"/>
         </w:rPr>
-        <w:t xml:space="preserve">end == </w:t>
-      </w:r>
-      <w:proofErr w:type="spellStart"/>
-      <w:r>
-        <w:rPr>
-          <w:rFonts w:ascii="Courier New" w:hAnsi="Courier New" w:cs="Courier New"/>
-          <w:color w:val="000000"/>
-          <w:szCs w:val="50"/>
-          <w:lang w:val="en-AU"/>
-        </w:rPr>
-        <w:t>elems.length</w:t>
-      </w:r>
-      <w:proofErr w:type="spellEnd"/>
+        <w:t>end == elems.length</w:t>
+      </w:r>
       <w:r>
         <w:rPr>
           <w:rFonts w:ascii="Times" w:hAnsi="Times" w:cs="Times"/>
@@ -485,27 +416,7 @@
           <w:szCs w:val="50"/>
           <w:lang w:val="en-AU"/>
         </w:rPr>
-        <w:t xml:space="preserve">  </w:t>
-      </w:r>
-      <w:proofErr w:type="spellStart"/>
-      <w:r>
-        <w:rPr>
-          <w:rFonts w:ascii="Courier New" w:hAnsi="Courier New" w:cs="Courier New"/>
-          <w:color w:val="000000"/>
-          <w:szCs w:val="50"/>
-          <w:lang w:val="en-AU"/>
-        </w:rPr>
-        <w:t>elems</w:t>
-      </w:r>
-      <w:proofErr w:type="spellEnd"/>
-      <w:r>
-        <w:rPr>
-          <w:rFonts w:ascii="Courier New" w:hAnsi="Courier New" w:cs="Courier New"/>
-          <w:color w:val="000000"/>
-          <w:szCs w:val="50"/>
-          <w:lang w:val="en-AU"/>
-        </w:rPr>
-        <w:t xml:space="preserve">[end] = e; </w:t>
+        <w:t xml:space="preserve">  elems[end] = e; </w:t>
       </w:r>
     </w:p>
     <w:p>
@@ -614,8 +525,6 @@
         </w:rPr>
         <w:t xml:space="preserve"> </w:t>
       </w:r>
-      <w:proofErr w:type="spellStart"/>
-      <w:proofErr w:type="gramStart"/>
       <w:r>
         <w:rPr>
           <w:rFonts w:ascii="Courier New" w:hAnsi="Courier New" w:cs="Courier New"/>
@@ -626,7 +535,6 @@
         </w:rPr>
         <w:t>T</w:t>
       </w:r>
-      <w:proofErr w:type="spellEnd"/>
       <w:r>
         <w:rPr>
           <w:rFonts w:ascii="Courier New" w:hAnsi="Courier New" w:cs="Courier New"/>
@@ -646,43 +554,7 @@
           <w:szCs w:val="50"/>
           <w:lang w:val="en-AU"/>
         </w:rPr>
-        <w:t xml:space="preserve"> get</w:t>
-      </w:r>
-      <w:proofErr w:type="gramEnd"/>
-      <w:r>
-        <w:rPr>
-          <w:rFonts w:ascii="Times" w:hAnsi="Times" w:cs="Times"/>
-          <w:b/>
-          <w:bCs/>
-          <w:color w:val="000000"/>
-          <w:szCs w:val="50"/>
-          <w:lang w:val="en-AU"/>
-        </w:rPr>
-        <w:t>(</w:t>
-      </w:r>
-      <w:proofErr w:type="spellStart"/>
-      <w:r>
-        <w:rPr>
-          <w:rFonts w:ascii="Times" w:hAnsi="Times" w:cs="Times"/>
-          <w:b/>
-          <w:bCs/>
-          <w:color w:val="000000"/>
-          <w:szCs w:val="50"/>
-          <w:lang w:val="en-AU"/>
-        </w:rPr>
-        <w:t>int</w:t>
-      </w:r>
-      <w:proofErr w:type="spellEnd"/>
-      <w:r>
-        <w:rPr>
-          <w:rFonts w:ascii="Times" w:hAnsi="Times" w:cs="Times"/>
-          <w:b/>
-          <w:bCs/>
-          <w:color w:val="000000"/>
-          <w:szCs w:val="50"/>
-          <w:lang w:val="en-AU"/>
-        </w:rPr>
-        <w:t xml:space="preserve"> index) { </w:t>
+        <w:t xml:space="preserve"> get(int index) { </w:t>
       </w:r>
     </w:p>
     <w:p>
@@ -702,29 +574,16 @@
           <w:lang w:val="en-AU"/>
         </w:rPr>
       </w:pPr>
-      <w:proofErr w:type="gramStart"/>
-      <w:r>
-        <w:rPr>
-          <w:rFonts w:ascii="Times" w:hAnsi="Times" w:cs="Times"/>
-          <w:b/>
-          <w:bCs/>
-          <w:color w:val="000000"/>
-          <w:szCs w:val="50"/>
-          <w:lang w:val="en-AU"/>
-        </w:rPr>
-        <w:t>if(</w:t>
-      </w:r>
-      <w:proofErr w:type="gramEnd"/>
-      <w:r>
-        <w:rPr>
-          <w:rFonts w:ascii="Times" w:hAnsi="Times" w:cs="Times"/>
-          <w:b/>
-          <w:bCs/>
-          <w:color w:val="000000"/>
-          <w:szCs w:val="50"/>
-          <w:lang w:val="en-AU"/>
-        </w:rPr>
-        <w:t xml:space="preserve">index &gt;= end) { throw ... } </w:t>
+      <w:r>
+        <w:rPr>
+          <w:rFonts w:ascii="Times" w:hAnsi="Times" w:cs="Times"/>
+          <w:b/>
+          <w:bCs/>
+          <w:color w:val="000000"/>
+          <w:szCs w:val="50"/>
+          <w:lang w:val="en-AU"/>
+        </w:rPr>
+        <w:t xml:space="preserve">if(index &gt;= end) { throw ... } </w:t>
       </w:r>
     </w:p>
     <w:p>
@@ -841,29 +700,16 @@
         </w:rPr>
         <w:t xml:space="preserve"> </w:t>
       </w:r>
-      <w:proofErr w:type="spellStart"/>
-      <w:r>
-        <w:rPr>
-          <w:rFonts w:ascii="Times" w:hAnsi="Times" w:cs="Times"/>
-          <w:b/>
-          <w:bCs/>
-          <w:color w:val="000000"/>
-          <w:szCs w:val="50"/>
-          <w:lang w:val="en-AU"/>
-        </w:rPr>
-        <w:t>elems</w:t>
-      </w:r>
-      <w:proofErr w:type="spellEnd"/>
-      <w:r>
-        <w:rPr>
-          <w:rFonts w:ascii="Times" w:hAnsi="Times" w:cs="Times"/>
-          <w:b/>
-          <w:bCs/>
-          <w:color w:val="000000"/>
-          <w:szCs w:val="50"/>
-          <w:lang w:val="en-AU"/>
-        </w:rPr>
-        <w:t>[index];</w:t>
+      <w:r>
+        <w:rPr>
+          <w:rFonts w:ascii="Times" w:hAnsi="Times" w:cs="Times"/>
+          <w:b/>
+          <w:bCs/>
+          <w:color w:val="000000"/>
+          <w:szCs w:val="50"/>
+          <w:lang w:val="en-AU"/>
+        </w:rPr>
+        <w:t>elems[index];</w:t>
       </w:r>
     </w:p>
     <w:p>
@@ -989,7 +835,6 @@
           <w:lang w:val="en-AU"/>
         </w:rPr>
       </w:pPr>
-      <w:proofErr w:type="spellStart"/>
       <w:r>
         <w:rPr>
           <w:rFonts w:ascii="Courier New" w:hAnsi="Courier New" w:cs="Courier New"/>
@@ -1000,7 +845,6 @@
         </w:rPr>
         <w:t>Vec</w:t>
       </w:r>
-      <w:proofErr w:type="spellEnd"/>
       <w:r>
         <w:rPr>
           <w:rFonts w:ascii="Courier New" w:hAnsi="Courier New" w:cs="Courier New"/>
@@ -1034,7 +878,6 @@
         </w:rPr>
         <w:t xml:space="preserve">new </w:t>
       </w:r>
-      <w:proofErr w:type="spellStart"/>
       <w:r>
         <w:rPr>
           <w:rFonts w:ascii="Courier New" w:hAnsi="Courier New" w:cs="Courier New"/>
@@ -1045,7 +888,6 @@
         </w:rPr>
         <w:t>Vec</w:t>
       </w:r>
-      <w:proofErr w:type="spellEnd"/>
       <w:r>
         <w:rPr>
           <w:rFonts w:ascii="Courier New" w:hAnsi="Courier New" w:cs="Courier New"/>
@@ -1055,44 +897,19 @@
           <w:u w:val="thick"/>
           <w:lang w:val="en-AU"/>
         </w:rPr>
-        <w:t>&lt;Cat</w:t>
-      </w:r>
-      <w:proofErr w:type="gramStart"/>
-      <w:r>
-        <w:rPr>
-          <w:rFonts w:ascii="Courier New" w:hAnsi="Courier New" w:cs="Courier New"/>
-          <w:color w:val="000000"/>
-          <w:sz w:val="28"/>
-          <w:szCs w:val="50"/>
-          <w:u w:val="thick"/>
-          <w:lang w:val="en-AU"/>
-        </w:rPr>
-        <w:t>&gt;</w:t>
-      </w:r>
-      <w:r>
-        <w:rPr>
-          <w:rFonts w:ascii="Times" w:hAnsi="Times" w:cs="Times"/>
-          <w:b/>
-          <w:bCs/>
-          <w:color w:val="000000"/>
-          <w:sz w:val="28"/>
-          <w:szCs w:val="50"/>
-          <w:lang w:val="en-AU"/>
-        </w:rPr>
-        <w:t>(</w:t>
-      </w:r>
-      <w:proofErr w:type="gramEnd"/>
-      <w:r>
-        <w:rPr>
-          <w:rFonts w:ascii="Times" w:hAnsi="Times" w:cs="Times"/>
-          <w:b/>
-          <w:bCs/>
-          <w:color w:val="000000"/>
-          <w:sz w:val="28"/>
-          <w:szCs w:val="50"/>
-          <w:lang w:val="en-AU"/>
-        </w:rPr>
-        <w:t>)</w:t>
+        <w:t>&lt;Cat&gt;</w:t>
+      </w:r>
+      <w:r>
+        <w:rPr>
+          <w:rFonts w:ascii="Times" w:hAnsi="Times" w:cs="Times"/>
+          <w:b/>
+          <w:bCs/>
+          <w:color w:val="000000"/>
+          <w:sz w:val="28"/>
+          <w:szCs w:val="50"/>
+          <w:lang w:val="en-AU"/>
+        </w:rPr>
+        <w:t>()</w:t>
       </w:r>
       <w:r>
         <w:rPr>
@@ -1119,8 +936,6 @@
           <w:lang w:val="en-AU"/>
         </w:rPr>
       </w:pPr>
-      <w:proofErr w:type="spellStart"/>
-      <w:proofErr w:type="gramStart"/>
       <w:r>
         <w:rPr>
           <w:rFonts w:ascii="Courier New" w:hAnsi="Courier New" w:cs="Courier New"/>
@@ -1131,31 +946,17 @@
         </w:rPr>
         <w:t>v.add</w:t>
       </w:r>
-      <w:proofErr w:type="spellEnd"/>
-      <w:r>
-        <w:rPr>
-          <w:rFonts w:ascii="Times" w:hAnsi="Times" w:cs="Times"/>
-          <w:b/>
-          <w:bCs/>
-          <w:color w:val="000000"/>
-          <w:sz w:val="28"/>
-          <w:szCs w:val="50"/>
-          <w:lang w:val="en-AU"/>
-        </w:rPr>
-        <w:t>(</w:t>
-      </w:r>
-      <w:proofErr w:type="gramEnd"/>
-      <w:r>
-        <w:rPr>
-          <w:rFonts w:ascii="Times" w:hAnsi="Times" w:cs="Times"/>
-          <w:b/>
-          <w:bCs/>
-          <w:color w:val="000000"/>
-          <w:sz w:val="28"/>
-          <w:szCs w:val="50"/>
-          <w:lang w:val="en-AU"/>
-        </w:rPr>
-        <w:t xml:space="preserve">new </w:t>
+      <w:r>
+        <w:rPr>
+          <w:rFonts w:ascii="Times" w:hAnsi="Times" w:cs="Times"/>
+          <w:b/>
+          <w:bCs/>
+          <w:color w:val="000000"/>
+          <w:sz w:val="28"/>
+          <w:szCs w:val="50"/>
+          <w:lang w:val="en-AU"/>
+        </w:rPr>
+        <w:t xml:space="preserve">(new </w:t>
       </w:r>
       <w:r>
         <w:rPr>
@@ -1225,8 +1026,6 @@
         </w:rPr>
         <w:t>(Cat)</w:t>
       </w:r>
-      <w:proofErr w:type="spellStart"/>
-      <w:proofErr w:type="gramStart"/>
       <w:r>
         <w:rPr>
           <w:rFonts w:ascii="Courier New" w:hAnsi="Courier New" w:cs="Courier New"/>
@@ -1235,29 +1034,7 @@
           <w:szCs w:val="50"/>
           <w:lang w:val="en-AU"/>
         </w:rPr>
-        <w:t>v.get</w:t>
-      </w:r>
-      <w:proofErr w:type="spellEnd"/>
-      <w:r>
-        <w:rPr>
-          <w:rFonts w:ascii="Courier New" w:hAnsi="Courier New" w:cs="Courier New"/>
-          <w:color w:val="000000"/>
-          <w:sz w:val="28"/>
-          <w:szCs w:val="50"/>
-          <w:lang w:val="en-AU"/>
-        </w:rPr>
-        <w:t>(</w:t>
-      </w:r>
-      <w:proofErr w:type="gramEnd"/>
-      <w:r>
-        <w:rPr>
-          <w:rFonts w:ascii="Courier New" w:hAnsi="Courier New" w:cs="Courier New"/>
-          <w:color w:val="000000"/>
-          <w:sz w:val="28"/>
-          <w:szCs w:val="50"/>
-          <w:lang w:val="en-AU"/>
-        </w:rPr>
-        <w:t xml:space="preserve">0); </w:t>
+        <w:t xml:space="preserve">v.get(0); </w:t>
       </w:r>
       <w:r>
         <w:rPr>
@@ -1313,27 +1090,7 @@
           <w:szCs w:val="66"/>
           <w:lang w:val="en-AU"/>
         </w:rPr>
-        <w:t xml:space="preserve">How can we say v is a </w:t>
-      </w:r>
-      <w:proofErr w:type="spellStart"/>
-      <w:r>
-        <w:rPr>
-          <w:rFonts w:ascii="Comic Sans MS" w:hAnsi="Comic Sans MS" w:cs="Comic Sans MS"/>
-          <w:color w:val="000000"/>
-          <w:szCs w:val="66"/>
-          <w:lang w:val="en-AU"/>
-        </w:rPr>
-        <w:t>Vec</w:t>
-      </w:r>
-      <w:proofErr w:type="spellEnd"/>
-      <w:r>
-        <w:rPr>
-          <w:rFonts w:ascii="Comic Sans MS" w:hAnsi="Comic Sans MS" w:cs="Comic Sans MS"/>
-          <w:color w:val="000000"/>
-          <w:szCs w:val="66"/>
-          <w:lang w:val="en-AU"/>
-        </w:rPr>
-        <w:t xml:space="preserve"> of Cats? </w:t>
+        <w:t xml:space="preserve">How can we say v is a Vec of Cats? </w:t>
       </w:r>
     </w:p>
     <w:p>
@@ -2713,23 +2470,7 @@
           <w:u w:val="thick"/>
           <w:lang w:val="en-AU"/>
         </w:rPr>
-        <w:t>&lt;</w:t>
-      </w:r>
-      <w:proofErr w:type="gramStart"/>
-      <w:r>
-        <w:rPr>
-          <w:u w:val="thick"/>
-          <w:lang w:val="en-AU"/>
-        </w:rPr>
-        <w:t>FIRST,SECOND</w:t>
-      </w:r>
-      <w:proofErr w:type="gramEnd"/>
-      <w:r>
-        <w:rPr>
-          <w:u w:val="thick"/>
-          <w:lang w:val="en-AU"/>
-        </w:rPr>
-        <w:t>&gt;</w:t>
+        <w:t>&lt;FIRST,SECOND&gt;</w:t>
       </w:r>
       <w:r>
         <w:rPr>
@@ -2858,14 +2599,12 @@
         </w:rPr>
         <w:t xml:space="preserve">public </w:t>
       </w:r>
-      <w:proofErr w:type="gramStart"/>
       <w:r>
         <w:rPr>
           <w:lang w:val="en-AU"/>
         </w:rPr>
         <w:t>Pair(</w:t>
       </w:r>
-      <w:proofErr w:type="gramEnd"/>
       <w:r>
         <w:rPr>
           <w:strike/>
@@ -2992,21 +2731,7 @@
         <w:rPr>
           <w:lang w:val="en-AU"/>
         </w:rPr>
-        <w:t xml:space="preserve"> </w:t>
-      </w:r>
-      <w:proofErr w:type="gramStart"/>
-      <w:r>
-        <w:rPr>
-          <w:lang w:val="en-AU"/>
-        </w:rPr>
-        <w:t>first(</w:t>
-      </w:r>
-      <w:proofErr w:type="gramEnd"/>
-      <w:r>
-        <w:rPr>
-          <w:lang w:val="en-AU"/>
-        </w:rPr>
-        <w:t xml:space="preserve">) { </w:t>
+        <w:t xml:space="preserve"> first() { </w:t>
       </w:r>
       <w:r>
         <w:rPr>
@@ -3045,19 +2770,11 @@
         </w:rPr>
         <w:t xml:space="preserve">Object </w:t>
       </w:r>
-      <w:proofErr w:type="gramStart"/>
-      <w:r>
-        <w:rPr>
-          <w:lang w:val="en-AU"/>
-        </w:rPr>
-        <w:t>second(</w:t>
-      </w:r>
-      <w:proofErr w:type="gramEnd"/>
-      <w:r>
-        <w:rPr>
-          <w:lang w:val="en-AU"/>
-        </w:rPr>
-        <w:t xml:space="preserve">) { </w:t>
+      <w:r>
+        <w:rPr>
+          <w:lang w:val="en-AU"/>
+        </w:rPr>
+        <w:t xml:space="preserve">second() { </w:t>
       </w:r>
       <w:r>
         <w:rPr>
@@ -3118,41 +2835,91 @@
           <w:u w:val="thick"/>
           <w:lang w:val="en-AU"/>
         </w:rPr>
-        <w:t>&lt;</w:t>
-      </w:r>
-      <w:proofErr w:type="gramStart"/>
+        <w:t xml:space="preserve">&lt;FIRST,SECOND&gt; </w:t>
+      </w:r>
+      <w:r>
+        <w:rPr>
+          <w:lang w:val="en-AU"/>
+        </w:rPr>
+        <w:t xml:space="preserve"> </w:t>
+      </w:r>
+      <w:r>
+        <w:rPr>
+          <w:lang w:val="en-AU"/>
+        </w:rPr>
+        <w:t xml:space="preserve"> </w:t>
+      </w:r>
+      <w:r>
+        <w:rPr>
+          <w:lang w:val="en-AU"/>
+        </w:rPr>
+        <w:t>p1</w:t>
+      </w:r>
+      <w:r>
+        <w:rPr>
+          <w:lang w:val="en-AU"/>
+        </w:rPr>
+        <w:t xml:space="preserve">= </w:t>
+      </w:r>
+      <w:r>
+        <w:rPr>
+          <w:b/>
+          <w:bCs/>
+          <w:lang w:val="en-AU"/>
+        </w:rPr>
+        <w:t xml:space="preserve">new </w:t>
+      </w:r>
+      <w:r>
+        <w:rPr>
+          <w:lang w:val="en-AU"/>
+        </w:rPr>
+        <w:t>Pair</w:t>
+      </w:r>
       <w:r>
         <w:rPr>
           <w:u w:val="thick"/>
           <w:lang w:val="en-AU"/>
         </w:rPr>
-        <w:t>FIRST,SECOND</w:t>
-      </w:r>
-      <w:proofErr w:type="gramEnd"/>
+        <w:t xml:space="preserve">&lt;FIRST,SECOND&gt; </w:t>
+      </w:r>
+      <w:r>
+        <w:rPr>
+          <w:lang w:val="en-AU"/>
+        </w:rPr>
+        <w:t xml:space="preserve">("Cat",1); </w:t>
+      </w:r>
+    </w:p>
+    <w:p>
+      <w:pPr>
+        <w:rPr>
+          <w:lang w:val="en-AU"/>
+        </w:rPr>
+      </w:pPr>
+      <w:r>
+        <w:rPr>
+          <w:lang w:val="en-AU"/>
+        </w:rPr>
+        <w:t xml:space="preserve">Pair </w:t>
+      </w:r>
       <w:r>
         <w:rPr>
           <w:u w:val="thick"/>
           <w:lang w:val="en-AU"/>
         </w:rPr>
-        <w:t xml:space="preserve">&gt; </w:t>
-      </w:r>
-      <w:r>
-        <w:rPr>
-          <w:lang w:val="en-AU"/>
-        </w:rPr>
-        <w:t xml:space="preserve"> </w:t>
-      </w:r>
-      <w:r>
-        <w:rPr>
-          <w:lang w:val="en-AU"/>
-        </w:rPr>
-        <w:t xml:space="preserve"> </w:t>
-      </w:r>
-      <w:r>
-        <w:rPr>
-          <w:lang w:val="en-AU"/>
-        </w:rPr>
-        <w:t>p1</w:t>
+        <w:t xml:space="preserve">&lt;FIRST,SECOND&gt; </w:t>
+      </w:r>
+      <w:r>
+        <w:rPr>
+          <w:u w:val="thick"/>
+          <w:lang w:val="en-AU"/>
+        </w:rPr>
+        <w:t xml:space="preserve">  </w:t>
+      </w:r>
+      <w:r>
+        <w:rPr>
+          <w:lang w:val="en-AU"/>
+        </w:rPr>
+        <w:t>p2</w:t>
       </w:r>
       <w:r>
         <w:rPr>
@@ -3185,88 +2952,6 @@
         <w:rPr>
           <w:lang w:val="en-AU"/>
         </w:rPr>
-        <w:t xml:space="preserve">("Cat",1); </w:t>
-      </w:r>
-    </w:p>
-    <w:p>
-      <w:pPr>
-        <w:rPr>
-          <w:lang w:val="en-AU"/>
-        </w:rPr>
-      </w:pPr>
-      <w:r>
-        <w:rPr>
-          <w:lang w:val="en-AU"/>
-        </w:rPr>
-        <w:t xml:space="preserve">Pair </w:t>
-      </w:r>
-      <w:r>
-        <w:rPr>
-          <w:u w:val="thick"/>
-          <w:lang w:val="en-AU"/>
-        </w:rPr>
-        <w:t>&lt;</w:t>
-      </w:r>
-      <w:proofErr w:type="gramStart"/>
-      <w:r>
-        <w:rPr>
-          <w:u w:val="thick"/>
-          <w:lang w:val="en-AU"/>
-        </w:rPr>
-        <w:t>FIRST,SECOND</w:t>
-      </w:r>
-      <w:proofErr w:type="gramEnd"/>
-      <w:r>
-        <w:rPr>
-          <w:u w:val="thick"/>
-          <w:lang w:val="en-AU"/>
-        </w:rPr>
-        <w:t xml:space="preserve">&gt; </w:t>
-      </w:r>
-      <w:r>
-        <w:rPr>
-          <w:u w:val="thick"/>
-          <w:lang w:val="en-AU"/>
-        </w:rPr>
-        <w:t xml:space="preserve">  </w:t>
-      </w:r>
-      <w:r>
-        <w:rPr>
-          <w:lang w:val="en-AU"/>
-        </w:rPr>
-        <w:t>p2</w:t>
-      </w:r>
-      <w:r>
-        <w:rPr>
-          <w:lang w:val="en-AU"/>
-        </w:rPr>
-        <w:t xml:space="preserve">= </w:t>
-      </w:r>
-      <w:r>
-        <w:rPr>
-          <w:b/>
-          <w:bCs/>
-          <w:lang w:val="en-AU"/>
-        </w:rPr>
-        <w:t xml:space="preserve">new </w:t>
-      </w:r>
-      <w:r>
-        <w:rPr>
-          <w:lang w:val="en-AU"/>
-        </w:rPr>
-        <w:t>Pair</w:t>
-      </w:r>
-      <w:r>
-        <w:rPr>
-          <w:u w:val="thick"/>
-          <w:lang w:val="en-AU"/>
-        </w:rPr>
-        <w:t xml:space="preserve">&lt;FIRST,SECOND&gt; </w:t>
-      </w:r>
-      <w:r>
-        <w:rPr>
-          <w:lang w:val="en-AU"/>
-        </w:rPr>
         <w:t xml:space="preserve">(10,20); </w:t>
       </w:r>
     </w:p>
@@ -3293,48 +2978,20 @@
         <w:rPr>
           <w:lang w:val="en-AU"/>
         </w:rPr>
-        <w:t xml:space="preserve"> p</w:t>
-      </w:r>
-      <w:proofErr w:type="gramStart"/>
-      <w:r>
-        <w:rPr>
-          <w:lang w:val="en-AU"/>
-        </w:rPr>
-        <w:t>1.first</w:t>
-      </w:r>
-      <w:proofErr w:type="gramEnd"/>
-      <w:r>
-        <w:rPr>
-          <w:lang w:val="en-AU"/>
-        </w:rPr>
-        <w:t xml:space="preserve">(); </w:t>
-      </w:r>
-    </w:p>
-    <w:p>
-      <w:pPr>
-        <w:rPr>
-          <w:lang w:val="en-AU"/>
-        </w:rPr>
-      </w:pPr>
-      <w:r>
-        <w:rPr>
-          <w:lang w:val="en-AU"/>
-        </w:rPr>
-        <w:t xml:space="preserve">Integer </w:t>
-      </w:r>
-      <w:proofErr w:type="spellStart"/>
-      <w:r>
-        <w:rPr>
-          <w:lang w:val="en-AU"/>
-        </w:rPr>
-        <w:t>i</w:t>
-      </w:r>
-      <w:proofErr w:type="spellEnd"/>
-      <w:r>
-        <w:rPr>
-          <w:lang w:val="en-AU"/>
-        </w:rPr>
-        <w:t xml:space="preserve"> = </w:t>
+        <w:t xml:space="preserve"> p1.first(); </w:t>
+      </w:r>
+    </w:p>
+    <w:p>
+      <w:pPr>
+        <w:rPr>
+          <w:lang w:val="en-AU"/>
+        </w:rPr>
+      </w:pPr>
+      <w:r>
+        <w:rPr>
+          <w:lang w:val="en-AU"/>
+        </w:rPr>
+        <w:t xml:space="preserve">Integer i = </w:t>
       </w:r>
       <w:r>
         <w:rPr>
@@ -4152,8 +3809,328 @@
           <w:rFonts w:hint="eastAsia"/>
         </w:rPr>
       </w:pPr>
+      <w:r>
+        <w:rPr>
+          <w:rFonts w:hint="eastAsia"/>
+          <w:noProof/>
+          <w:sz w:val="36"/>
+          <w:lang w:val="en-AU"/>
+        </w:rPr>
+        <w:drawing>
+          <wp:anchor distT="0" distB="0" distL="114300" distR="114300" simplePos="0" relativeHeight="251664384" behindDoc="0" locked="0" layoutInCell="1" allowOverlap="1" wp14:anchorId="1E73E791" wp14:editId="589D612C">
+            <wp:simplePos x="0" y="0"/>
+            <wp:positionH relativeFrom="column">
+              <wp:posOffset>2154132</wp:posOffset>
+            </wp:positionH>
+            <wp:positionV relativeFrom="paragraph">
+              <wp:posOffset>1108287</wp:posOffset>
+            </wp:positionV>
+            <wp:extent cx="1947122" cy="287700"/>
+            <wp:effectExtent l="0" t="0" r="8890" b="0"/>
+            <wp:wrapNone/>
+            <wp:docPr id="22" name="Picture 22"/>
+            <wp:cNvGraphicFramePr>
+              <a:graphicFrameLocks xmlns:a="http://schemas.openxmlformats.org/drawingml/2006/main" noChangeAspect="1"/>
+            </wp:cNvGraphicFramePr>
+            <a:graphic xmlns:a="http://schemas.openxmlformats.org/drawingml/2006/main">
+              <a:graphicData uri="http://schemas.openxmlformats.org/drawingml/2006/picture">
+                <pic:pic xmlns:pic="http://schemas.openxmlformats.org/drawingml/2006/picture">
+                  <pic:nvPicPr>
+                    <pic:cNvPr id="22" name="Screen Shot 2017-05-14 at 11.49.24 PM.png"/>
+                    <pic:cNvPicPr/>
+                  </pic:nvPicPr>
+                  <pic:blipFill>
+                    <a:blip r:embed="rId18">
+                      <a:duotone>
+                        <a:prstClr val="black"/>
+                        <a:schemeClr val="accent6">
+                          <a:tint val="45000"/>
+                          <a:satMod val="400000"/>
+                        </a:schemeClr>
+                      </a:duotone>
+                      <a:extLst>
+                        <a:ext uri="{28A0092B-C50C-407E-A947-70E740481C1C}">
+                          <a14:useLocalDpi xmlns:a14="http://schemas.microsoft.com/office/drawing/2010/main" val="0"/>
+                        </a:ext>
+                      </a:extLst>
+                    </a:blip>
+                    <a:stretch>
+                      <a:fillRect/>
+                    </a:stretch>
+                  </pic:blipFill>
+                  <pic:spPr>
+                    <a:xfrm>
+                      <a:off x="0" y="0"/>
+                      <a:ext cx="1947122" cy="287700"/>
+                    </a:xfrm>
+                    <a:prstGeom prst="rect">
+                      <a:avLst/>
+                    </a:prstGeom>
+                  </pic:spPr>
+                </pic:pic>
+              </a:graphicData>
+            </a:graphic>
+            <wp14:sizeRelH relativeFrom="page">
+              <wp14:pctWidth>0</wp14:pctWidth>
+            </wp14:sizeRelH>
+            <wp14:sizeRelV relativeFrom="page">
+              <wp14:pctHeight>0</wp14:pctHeight>
+            </wp14:sizeRelV>
+          </wp:anchor>
+        </w:drawing>
+      </w:r>
+      <w:r>
+        <w:rPr>
+          <w:rFonts w:hint="eastAsia"/>
+          <w:noProof/>
+          <w:lang w:val="en-AU"/>
+        </w:rPr>
+        <w:drawing>
+          <wp:inline distT="0" distB="0" distL="0" distR="0" wp14:anchorId="54201B63" wp14:editId="1B4D9975">
+            <wp:extent cx="5265654" cy="2597573"/>
+            <wp:effectExtent l="0" t="0" r="0" b="0"/>
+            <wp:docPr id="20" name="Picture 20"/>
+            <wp:cNvGraphicFramePr>
+              <a:graphicFrameLocks xmlns:a="http://schemas.openxmlformats.org/drawingml/2006/main" noChangeAspect="1"/>
+            </wp:cNvGraphicFramePr>
+            <a:graphic xmlns:a="http://schemas.openxmlformats.org/drawingml/2006/main">
+              <a:graphicData uri="http://schemas.openxmlformats.org/drawingml/2006/picture">
+                <pic:pic xmlns:pic="http://schemas.openxmlformats.org/drawingml/2006/picture">
+                  <pic:nvPicPr>
+                    <pic:cNvPr id="20" name="Screen Shot 2017-05-14 at 11.39.56 PM.png"/>
+                    <pic:cNvPicPr/>
+                  </pic:nvPicPr>
+                  <pic:blipFill>
+                    <a:blip r:embed="rId19">
+                      <a:extLst>
+                        <a:ext uri="{28A0092B-C50C-407E-A947-70E740481C1C}">
+                          <a14:useLocalDpi xmlns:a14="http://schemas.microsoft.com/office/drawing/2010/main" val="0"/>
+                        </a:ext>
+                      </a:extLst>
+                    </a:blip>
+                    <a:stretch>
+                      <a:fillRect/>
+                    </a:stretch>
+                  </pic:blipFill>
+                  <pic:spPr>
+                    <a:xfrm>
+                      <a:off x="0" y="0"/>
+                      <a:ext cx="5277269" cy="2603303"/>
+                    </a:xfrm>
+                    <a:prstGeom prst="rect">
+                      <a:avLst/>
+                    </a:prstGeom>
+                  </pic:spPr>
+                </pic:pic>
+              </a:graphicData>
+            </a:graphic>
+          </wp:inline>
+        </w:drawing>
+      </w:r>
+    </w:p>
+    <w:p>
+      <w:pPr>
+        <w:rPr>
+          <w:rFonts w:hint="eastAsia"/>
+        </w:rPr>
+      </w:pPr>
+      <w:r>
+        <w:rPr>
+          <w:rFonts w:hint="eastAsia"/>
+          <w:noProof/>
+          <w:lang w:val="en-AU"/>
+        </w:rPr>
+        <w:drawing>
+          <wp:inline distT="0" distB="0" distL="0" distR="0" wp14:anchorId="63EDA9FF" wp14:editId="1836B76C">
+            <wp:extent cx="5240655" cy="380171"/>
+            <wp:effectExtent l="0" t="0" r="0" b="1270"/>
+            <wp:docPr id="21" name="Picture 21"/>
+            <wp:cNvGraphicFramePr>
+              <a:graphicFrameLocks xmlns:a="http://schemas.openxmlformats.org/drawingml/2006/main" noChangeAspect="1"/>
+            </wp:cNvGraphicFramePr>
+            <a:graphic xmlns:a="http://schemas.openxmlformats.org/drawingml/2006/main">
+              <a:graphicData uri="http://schemas.openxmlformats.org/drawingml/2006/picture">
+                <pic:pic xmlns:pic="http://schemas.openxmlformats.org/drawingml/2006/picture">
+                  <pic:nvPicPr>
+                    <pic:cNvPr id="21" name="Screen Shot 2017-05-14 at 11.40.53 PM.png"/>
+                    <pic:cNvPicPr/>
+                  </pic:nvPicPr>
+                  <pic:blipFill>
+                    <a:blip r:embed="rId20">
+                      <a:extLst>
+                        <a:ext uri="{28A0092B-C50C-407E-A947-70E740481C1C}">
+                          <a14:useLocalDpi xmlns:a14="http://schemas.microsoft.com/office/drawing/2010/main" val="0"/>
+                        </a:ext>
+                      </a:extLst>
+                    </a:blip>
+                    <a:stretch>
+                      <a:fillRect/>
+                    </a:stretch>
+                  </pic:blipFill>
+                  <pic:spPr>
+                    <a:xfrm>
+                      <a:off x="0" y="0"/>
+                      <a:ext cx="5396565" cy="391481"/>
+                    </a:xfrm>
+                    <a:prstGeom prst="rect">
+                      <a:avLst/>
+                    </a:prstGeom>
+                  </pic:spPr>
+                </pic:pic>
+              </a:graphicData>
+            </a:graphic>
+          </wp:inline>
+        </w:drawing>
+      </w:r>
+    </w:p>
+    <w:p>
+      <w:pPr>
+        <w:ind w:firstLine="426"/>
+        <w:rPr>
+          <w:rFonts w:hint="eastAsia"/>
+          <w:sz w:val="36"/>
+          <w:lang w:val="en-AU"/>
+        </w:rPr>
+      </w:pPr>
+      <w:r>
+        <w:rPr>
+          <w:sz w:val="36"/>
+          <w:lang w:val="en-AU"/>
+        </w:rPr>
+        <w:t xml:space="preserve">ArrayList&lt;String&gt; </w:t>
+      </w:r>
+      <w:r>
+        <w:rPr>
+          <w:sz w:val="36"/>
+          <w:lang w:val="en-AU"/>
+        </w:rPr>
+        <w:t>&lt;=</w:t>
+      </w:r>
+      <w:r>
+        <w:rPr>
+          <w:sz w:val="36"/>
+          <w:lang w:val="en-AU"/>
+        </w:rPr>
+        <w:t xml:space="preserve"> List&lt;String&gt;? </w:t>
+      </w:r>
+    </w:p>
+    <w:p>
+      <w:pPr>
+        <w:ind w:firstLine="426"/>
+        <w:rPr>
+          <w:i/>
+          <w:color w:val="000000" w:themeColor="text1"/>
+          <w:sz w:val="32"/>
+          <w:lang w:val="en-AU"/>
+        </w:rPr>
+      </w:pPr>
+      <w:r>
+        <w:rPr>
+          <w:i/>
+          <w:color w:val="000000" w:themeColor="text1"/>
+          <w:sz w:val="32"/>
+          <w:lang w:val="en-AU"/>
+        </w:rPr>
+        <w:t xml:space="preserve">MyClass&lt;A&gt; has </w:t>
+      </w:r>
+      <w:r>
+        <w:rPr>
+          <w:b/>
+          <w:bCs/>
+          <w:i/>
+          <w:color w:val="000000" w:themeColor="text1"/>
+          <w:sz w:val="32"/>
+          <w:lang w:val="en-AU"/>
+        </w:rPr>
+        <w:t xml:space="preserve">NO </w:t>
+      </w:r>
+      <w:r>
+        <w:rPr>
+          <w:i/>
+          <w:color w:val="000000" w:themeColor="text1"/>
+          <w:sz w:val="32"/>
+          <w:lang w:val="en-AU"/>
+        </w:rPr>
+        <w:t xml:space="preserve">relationship with MyClass&lt;B&gt;, no matter whether A and B are related or not </w:t>
+      </w:r>
+    </w:p>
+    <w:p>
+      <w:pPr>
+        <w:ind w:firstLine="426"/>
+        <w:rPr>
+          <w:rFonts w:hint="eastAsia"/>
+          <w:sz w:val="36"/>
+          <w:lang w:val="en-AU"/>
+        </w:rPr>
+      </w:pPr>
+      <w:r>
+        <w:rPr>
+          <w:rFonts w:hint="eastAsia"/>
+          <w:noProof/>
+          <w:sz w:val="36"/>
+          <w:lang w:val="en-AU"/>
+        </w:rPr>
+        <w:drawing>
+          <wp:inline distT="0" distB="0" distL="0" distR="0" wp14:anchorId="77262B3A" wp14:editId="54901FFB">
+            <wp:extent cx="4512522" cy="3031971"/>
+            <wp:effectExtent l="0" t="0" r="8890" b="0"/>
+            <wp:docPr id="23" name="Picture 23"/>
+            <wp:cNvGraphicFramePr>
+              <a:graphicFrameLocks xmlns:a="http://schemas.openxmlformats.org/drawingml/2006/main" noChangeAspect="1"/>
+            </wp:cNvGraphicFramePr>
+            <a:graphic xmlns:a="http://schemas.openxmlformats.org/drawingml/2006/main">
+              <a:graphicData uri="http://schemas.openxmlformats.org/drawingml/2006/picture">
+                <pic:pic xmlns:pic="http://schemas.openxmlformats.org/drawingml/2006/picture">
+                  <pic:nvPicPr>
+                    <pic:cNvPr id="23" name="Screen Shot 2017-05-14 at 11.55.33 PM.png"/>
+                    <pic:cNvPicPr/>
+                  </pic:nvPicPr>
+                  <pic:blipFill>
+                    <a:blip r:embed="rId21">
+                      <a:extLst>
+                        <a:ext uri="{28A0092B-C50C-407E-A947-70E740481C1C}">
+                          <a14:useLocalDpi xmlns:a14="http://schemas.microsoft.com/office/drawing/2010/main" val="0"/>
+                        </a:ext>
+                      </a:extLst>
+                    </a:blip>
+                    <a:stretch>
+                      <a:fillRect/>
+                    </a:stretch>
+                  </pic:blipFill>
+                  <pic:spPr>
+                    <a:xfrm>
+                      <a:off x="0" y="0"/>
+                      <a:ext cx="4518643" cy="3036084"/>
+                    </a:xfrm>
+                    <a:prstGeom prst="rect">
+                      <a:avLst/>
+                    </a:prstGeom>
+                  </pic:spPr>
+                </pic:pic>
+              </a:graphicData>
+            </a:graphic>
+          </wp:inline>
+        </w:drawing>
+      </w:r>
+    </w:p>
+    <w:p>
+      <w:pPr>
+        <w:ind w:firstLine="426"/>
+        <w:rPr>
+          <w:rFonts w:hint="eastAsia"/>
+          <w:sz w:val="36"/>
+          <w:lang w:val="en-AU"/>
+        </w:rPr>
+      </w:pPr>
       <w:bookmarkStart w:id="0" w:name="_GoBack"/>
       <w:bookmarkEnd w:id="0"/>
+    </w:p>
+    <w:p>
+      <w:pPr>
+        <w:rPr>
+          <w:rFonts w:hint="eastAsia"/>
+        </w:rPr>
+      </w:pPr>
     </w:p>
     <w:sectPr>
       <w:pgSz w:w="12240" w:h="15840"/>

</xml_diff>

<commit_message>
complete note for generic
</commit_message>
<xml_diff>
--- a/REVISION/genericNote.docx
+++ b/REVISION/genericNote.docx
@@ -112,6 +112,7 @@
         </w:rPr>
         <w:t xml:space="preserve">private </w:t>
       </w:r>
+      <w:proofErr w:type="gramStart"/>
       <w:r>
         <w:rPr>
           <w:rFonts w:ascii="Courier New" w:hAnsi="Courier New" w:cs="Courier New"/>
@@ -119,7 +120,17 @@
           <w:szCs w:val="50"/>
           <w:lang w:val="en-AU"/>
         </w:rPr>
-        <w:t xml:space="preserve">Object[] elems = </w:t>
+        <w:t>Object[</w:t>
+      </w:r>
+      <w:proofErr w:type="gramEnd"/>
+      <w:r>
+        <w:rPr>
+          <w:rFonts w:ascii="Courier New" w:hAnsi="Courier New" w:cs="Courier New"/>
+          <w:color w:val="000000"/>
+          <w:szCs w:val="50"/>
+          <w:lang w:val="en-AU"/>
+        </w:rPr>
+        <w:t xml:space="preserve">] elems = </w:t>
       </w:r>
       <w:r>
         <w:rPr>
@@ -234,7 +245,18 @@
           <w:szCs w:val="50"/>
           <w:lang w:val="en-AU"/>
         </w:rPr>
-        <w:t>void add</w:t>
+        <w:t xml:space="preserve">void </w:t>
+      </w:r>
+      <w:proofErr w:type="gramStart"/>
+      <w:r>
+        <w:rPr>
+          <w:rFonts w:ascii="Courier New" w:hAnsi="Courier New" w:cs="Courier New"/>
+          <w:color w:val="000000"/>
+          <w:sz w:val="22"/>
+          <w:szCs w:val="50"/>
+          <w:lang w:val="en-AU"/>
+        </w:rPr>
+        <w:t>add</w:t>
       </w:r>
       <w:r>
         <w:rPr>
@@ -271,6 +293,7 @@
         </w:rPr>
         <w:t>Object</w:t>
       </w:r>
+      <w:proofErr w:type="gramEnd"/>
       <w:r>
         <w:rPr>
           <w:rFonts w:ascii="Courier New" w:hAnsi="Courier New" w:cs="Courier New"/>
@@ -342,6 +365,7 @@
           <w:lang w:val="en-AU"/>
         </w:rPr>
       </w:pPr>
+      <w:proofErr w:type="gramStart"/>
       <w:r>
         <w:rPr>
           <w:rFonts w:ascii="Times" w:hAnsi="Times" w:cs="Times"/>
@@ -353,6 +377,7 @@
         </w:rPr>
         <w:t>if(</w:t>
       </w:r>
+      <w:proofErr w:type="gramEnd"/>
       <w:r>
         <w:rPr>
           <w:rFonts w:ascii="Courier New" w:hAnsi="Courier New" w:cs="Courier New"/>
@@ -525,6 +550,7 @@
         </w:rPr>
         <w:t xml:space="preserve"> </w:t>
       </w:r>
+      <w:proofErr w:type="gramStart"/>
       <w:r>
         <w:rPr>
           <w:rFonts w:ascii="Courier New" w:hAnsi="Courier New" w:cs="Courier New"/>
@@ -554,7 +580,19 @@
           <w:szCs w:val="50"/>
           <w:lang w:val="en-AU"/>
         </w:rPr>
-        <w:t xml:space="preserve"> get(int index) { </w:t>
+        <w:t xml:space="preserve"> get</w:t>
+      </w:r>
+      <w:proofErr w:type="gramEnd"/>
+      <w:r>
+        <w:rPr>
+          <w:rFonts w:ascii="Times" w:hAnsi="Times" w:cs="Times"/>
+          <w:b/>
+          <w:bCs/>
+          <w:color w:val="000000"/>
+          <w:szCs w:val="50"/>
+          <w:lang w:val="en-AU"/>
+        </w:rPr>
+        <w:t xml:space="preserve">(int index) { </w:t>
       </w:r>
     </w:p>
     <w:p>
@@ -574,16 +612,29 @@
           <w:lang w:val="en-AU"/>
         </w:rPr>
       </w:pPr>
-      <w:r>
-        <w:rPr>
-          <w:rFonts w:ascii="Times" w:hAnsi="Times" w:cs="Times"/>
-          <w:b/>
-          <w:bCs/>
-          <w:color w:val="000000"/>
-          <w:szCs w:val="50"/>
-          <w:lang w:val="en-AU"/>
-        </w:rPr>
-        <w:t xml:space="preserve">if(index &gt;= end) { throw ... } </w:t>
+      <w:proofErr w:type="gramStart"/>
+      <w:r>
+        <w:rPr>
+          <w:rFonts w:ascii="Times" w:hAnsi="Times" w:cs="Times"/>
+          <w:b/>
+          <w:bCs/>
+          <w:color w:val="000000"/>
+          <w:szCs w:val="50"/>
+          <w:lang w:val="en-AU"/>
+        </w:rPr>
+        <w:t>if(</w:t>
+      </w:r>
+      <w:proofErr w:type="gramEnd"/>
+      <w:r>
+        <w:rPr>
+          <w:rFonts w:ascii="Times" w:hAnsi="Times" w:cs="Times"/>
+          <w:b/>
+          <w:bCs/>
+          <w:color w:val="000000"/>
+          <w:szCs w:val="50"/>
+          <w:lang w:val="en-AU"/>
+        </w:rPr>
+        <w:t xml:space="preserve">index &gt;= end) { throw ... } </w:t>
       </w:r>
     </w:p>
     <w:p>
@@ -897,19 +948,44 @@
           <w:u w:val="thick"/>
           <w:lang w:val="en-AU"/>
         </w:rPr>
-        <w:t>&lt;Cat&gt;</w:t>
-      </w:r>
-      <w:r>
-        <w:rPr>
-          <w:rFonts w:ascii="Times" w:hAnsi="Times" w:cs="Times"/>
-          <w:b/>
-          <w:bCs/>
-          <w:color w:val="000000"/>
-          <w:sz w:val="28"/>
-          <w:szCs w:val="50"/>
-          <w:lang w:val="en-AU"/>
-        </w:rPr>
-        <w:t>()</w:t>
+        <w:t>&lt;Cat</w:t>
+      </w:r>
+      <w:proofErr w:type="gramStart"/>
+      <w:r>
+        <w:rPr>
+          <w:rFonts w:ascii="Courier New" w:hAnsi="Courier New" w:cs="Courier New"/>
+          <w:color w:val="000000"/>
+          <w:sz w:val="28"/>
+          <w:szCs w:val="50"/>
+          <w:u w:val="thick"/>
+          <w:lang w:val="en-AU"/>
+        </w:rPr>
+        <w:t>&gt;</w:t>
+      </w:r>
+      <w:r>
+        <w:rPr>
+          <w:rFonts w:ascii="Times" w:hAnsi="Times" w:cs="Times"/>
+          <w:b/>
+          <w:bCs/>
+          <w:color w:val="000000"/>
+          <w:sz w:val="28"/>
+          <w:szCs w:val="50"/>
+          <w:lang w:val="en-AU"/>
+        </w:rPr>
+        <w:t>(</w:t>
+      </w:r>
+      <w:proofErr w:type="gramEnd"/>
+      <w:r>
+        <w:rPr>
+          <w:rFonts w:ascii="Times" w:hAnsi="Times" w:cs="Times"/>
+          <w:b/>
+          <w:bCs/>
+          <w:color w:val="000000"/>
+          <w:sz w:val="28"/>
+          <w:szCs w:val="50"/>
+          <w:lang w:val="en-AU"/>
+        </w:rPr>
+        <w:t>)</w:t>
       </w:r>
       <w:r>
         <w:rPr>
@@ -936,6 +1012,7 @@
           <w:lang w:val="en-AU"/>
         </w:rPr>
       </w:pPr>
+      <w:proofErr w:type="gramStart"/>
       <w:r>
         <w:rPr>
           <w:rFonts w:ascii="Courier New" w:hAnsi="Courier New" w:cs="Courier New"/>
@@ -956,7 +1033,20 @@
           <w:szCs w:val="50"/>
           <w:lang w:val="en-AU"/>
         </w:rPr>
-        <w:t xml:space="preserve">(new </w:t>
+        <w:t>(</w:t>
+      </w:r>
+      <w:proofErr w:type="gramEnd"/>
+      <w:r>
+        <w:rPr>
+          <w:rFonts w:ascii="Times" w:hAnsi="Times" w:cs="Times"/>
+          <w:b/>
+          <w:bCs/>
+          <w:color w:val="000000"/>
+          <w:sz w:val="28"/>
+          <w:szCs w:val="50"/>
+          <w:lang w:val="en-AU"/>
+        </w:rPr>
+        <w:t xml:space="preserve">new </w:t>
       </w:r>
       <w:r>
         <w:rPr>
@@ -1026,6 +1116,7 @@
         </w:rPr>
         <w:t>(Cat)</w:t>
       </w:r>
+      <w:proofErr w:type="gramStart"/>
       <w:r>
         <w:rPr>
           <w:rFonts w:ascii="Courier New" w:hAnsi="Courier New" w:cs="Courier New"/>
@@ -1034,7 +1125,18 @@
           <w:szCs w:val="50"/>
           <w:lang w:val="en-AU"/>
         </w:rPr>
-        <w:t xml:space="preserve">v.get(0); </w:t>
+        <w:t>v.get(</w:t>
+      </w:r>
+      <w:proofErr w:type="gramEnd"/>
+      <w:r>
+        <w:rPr>
+          <w:rFonts w:ascii="Courier New" w:hAnsi="Courier New" w:cs="Courier New"/>
+          <w:color w:val="000000"/>
+          <w:sz w:val="28"/>
+          <w:szCs w:val="50"/>
+          <w:lang w:val="en-AU"/>
+        </w:rPr>
+        <w:t xml:space="preserve">0); </w:t>
       </w:r>
       <w:r>
         <w:rPr>
@@ -2470,7 +2572,23 @@
           <w:u w:val="thick"/>
           <w:lang w:val="en-AU"/>
         </w:rPr>
-        <w:t>&lt;FIRST,SECOND&gt;</w:t>
+        <w:t>&lt;</w:t>
+      </w:r>
+      <w:proofErr w:type="gramStart"/>
+      <w:r>
+        <w:rPr>
+          <w:u w:val="thick"/>
+          <w:lang w:val="en-AU"/>
+        </w:rPr>
+        <w:t>FIRST,SECOND</w:t>
+      </w:r>
+      <w:proofErr w:type="gramEnd"/>
+      <w:r>
+        <w:rPr>
+          <w:u w:val="thick"/>
+          <w:lang w:val="en-AU"/>
+        </w:rPr>
+        <w:t>&gt;</w:t>
       </w:r>
       <w:r>
         <w:rPr>
@@ -2599,12 +2717,14 @@
         </w:rPr>
         <w:t xml:space="preserve">public </w:t>
       </w:r>
+      <w:proofErr w:type="gramStart"/>
       <w:r>
         <w:rPr>
           <w:lang w:val="en-AU"/>
         </w:rPr>
         <w:t>Pair(</w:t>
       </w:r>
+      <w:proofErr w:type="gramEnd"/>
       <w:r>
         <w:rPr>
           <w:strike/>
@@ -2731,7 +2851,21 @@
         <w:rPr>
           <w:lang w:val="en-AU"/>
         </w:rPr>
-        <w:t xml:space="preserve"> first() { </w:t>
+        <w:t xml:space="preserve"> </w:t>
+      </w:r>
+      <w:proofErr w:type="gramStart"/>
+      <w:r>
+        <w:rPr>
+          <w:lang w:val="en-AU"/>
+        </w:rPr>
+        <w:t>first(</w:t>
+      </w:r>
+      <w:proofErr w:type="gramEnd"/>
+      <w:r>
+        <w:rPr>
+          <w:lang w:val="en-AU"/>
+        </w:rPr>
+        <w:t xml:space="preserve">) { </w:t>
       </w:r>
       <w:r>
         <w:rPr>
@@ -2770,11 +2904,19 @@
         </w:rPr>
         <w:t xml:space="preserve">Object </w:t>
       </w:r>
-      <w:r>
-        <w:rPr>
-          <w:lang w:val="en-AU"/>
-        </w:rPr>
-        <w:t xml:space="preserve">second() { </w:t>
+      <w:proofErr w:type="gramStart"/>
+      <w:r>
+        <w:rPr>
+          <w:lang w:val="en-AU"/>
+        </w:rPr>
+        <w:t>second(</w:t>
+      </w:r>
+      <w:proofErr w:type="gramEnd"/>
+      <w:r>
+        <w:rPr>
+          <w:lang w:val="en-AU"/>
+        </w:rPr>
+        <w:t xml:space="preserve">) { </w:t>
       </w:r>
       <w:r>
         <w:rPr>
@@ -2835,25 +2977,123 @@
           <w:u w:val="thick"/>
           <w:lang w:val="en-AU"/>
         </w:rPr>
+        <w:t>&lt;</w:t>
+      </w:r>
+      <w:proofErr w:type="gramStart"/>
+      <w:r>
+        <w:rPr>
+          <w:u w:val="thick"/>
+          <w:lang w:val="en-AU"/>
+        </w:rPr>
+        <w:t>FIRST,SECOND</w:t>
+      </w:r>
+      <w:proofErr w:type="gramEnd"/>
+      <w:r>
+        <w:rPr>
+          <w:u w:val="thick"/>
+          <w:lang w:val="en-AU"/>
+        </w:rPr>
+        <w:t xml:space="preserve">&gt; </w:t>
+      </w:r>
+      <w:r>
+        <w:rPr>
+          <w:lang w:val="en-AU"/>
+        </w:rPr>
+        <w:t xml:space="preserve"> </w:t>
+      </w:r>
+      <w:r>
+        <w:rPr>
+          <w:lang w:val="en-AU"/>
+        </w:rPr>
+        <w:t xml:space="preserve"> </w:t>
+      </w:r>
+      <w:r>
+        <w:rPr>
+          <w:lang w:val="en-AU"/>
+        </w:rPr>
+        <w:t>p1</w:t>
+      </w:r>
+      <w:r>
+        <w:rPr>
+          <w:lang w:val="en-AU"/>
+        </w:rPr>
+        <w:t xml:space="preserve">= </w:t>
+      </w:r>
+      <w:r>
+        <w:rPr>
+          <w:b/>
+          <w:bCs/>
+          <w:lang w:val="en-AU"/>
+        </w:rPr>
+        <w:t xml:space="preserve">new </w:t>
+      </w:r>
+      <w:r>
+        <w:rPr>
+          <w:lang w:val="en-AU"/>
+        </w:rPr>
+        <w:t>Pair</w:t>
+      </w:r>
+      <w:r>
+        <w:rPr>
+          <w:u w:val="thick"/>
+          <w:lang w:val="en-AU"/>
+        </w:rPr>
         <w:t xml:space="preserve">&lt;FIRST,SECOND&gt; </w:t>
       </w:r>
       <w:r>
         <w:rPr>
           <w:lang w:val="en-AU"/>
         </w:rPr>
-        <w:t xml:space="preserve"> </w:t>
-      </w:r>
-      <w:r>
-        <w:rPr>
-          <w:lang w:val="en-AU"/>
-        </w:rPr>
-        <w:t xml:space="preserve"> </w:t>
-      </w:r>
-      <w:r>
-        <w:rPr>
-          <w:lang w:val="en-AU"/>
-        </w:rPr>
-        <w:t>p1</w:t>
+        <w:t xml:space="preserve">("Cat",1); </w:t>
+      </w:r>
+    </w:p>
+    <w:p>
+      <w:pPr>
+        <w:rPr>
+          <w:lang w:val="en-AU"/>
+        </w:rPr>
+      </w:pPr>
+      <w:r>
+        <w:rPr>
+          <w:lang w:val="en-AU"/>
+        </w:rPr>
+        <w:t xml:space="preserve">Pair </w:t>
+      </w:r>
+      <w:r>
+        <w:rPr>
+          <w:u w:val="thick"/>
+          <w:lang w:val="en-AU"/>
+        </w:rPr>
+        <w:t>&lt;</w:t>
+      </w:r>
+      <w:proofErr w:type="gramStart"/>
+      <w:r>
+        <w:rPr>
+          <w:u w:val="thick"/>
+          <w:lang w:val="en-AU"/>
+        </w:rPr>
+        <w:t>FIRST,SECOND</w:t>
+      </w:r>
+      <w:proofErr w:type="gramEnd"/>
+      <w:r>
+        <w:rPr>
+          <w:u w:val="thick"/>
+          <w:lang w:val="en-AU"/>
+        </w:rPr>
+        <w:t xml:space="preserve">&gt; </w:t>
+      </w:r>
+      <w:r>
+        <w:rPr>
+          <w:u w:val="thick"/>
+          <w:lang w:val="en-AU"/>
+        </w:rPr>
+        <w:t xml:space="preserve">  </w:t>
+      </w:r>
+      <w:r>
+        <w:rPr>
+          <w:lang w:val="en-AU"/>
+        </w:rPr>
+        <w:t>p2</w:t>
       </w:r>
       <w:r>
         <w:rPr>
@@ -2886,72 +3126,6 @@
         <w:rPr>
           <w:lang w:val="en-AU"/>
         </w:rPr>
-        <w:t xml:space="preserve">("Cat",1); </w:t>
-      </w:r>
-    </w:p>
-    <w:p>
-      <w:pPr>
-        <w:rPr>
-          <w:lang w:val="en-AU"/>
-        </w:rPr>
-      </w:pPr>
-      <w:r>
-        <w:rPr>
-          <w:lang w:val="en-AU"/>
-        </w:rPr>
-        <w:t xml:space="preserve">Pair </w:t>
-      </w:r>
-      <w:r>
-        <w:rPr>
-          <w:u w:val="thick"/>
-          <w:lang w:val="en-AU"/>
-        </w:rPr>
-        <w:t xml:space="preserve">&lt;FIRST,SECOND&gt; </w:t>
-      </w:r>
-      <w:r>
-        <w:rPr>
-          <w:u w:val="thick"/>
-          <w:lang w:val="en-AU"/>
-        </w:rPr>
-        <w:t xml:space="preserve">  </w:t>
-      </w:r>
-      <w:r>
-        <w:rPr>
-          <w:lang w:val="en-AU"/>
-        </w:rPr>
-        <w:t>p2</w:t>
-      </w:r>
-      <w:r>
-        <w:rPr>
-          <w:lang w:val="en-AU"/>
-        </w:rPr>
-        <w:t xml:space="preserve">= </w:t>
-      </w:r>
-      <w:r>
-        <w:rPr>
-          <w:b/>
-          <w:bCs/>
-          <w:lang w:val="en-AU"/>
-        </w:rPr>
-        <w:t xml:space="preserve">new </w:t>
-      </w:r>
-      <w:r>
-        <w:rPr>
-          <w:lang w:val="en-AU"/>
-        </w:rPr>
-        <w:t>Pair</w:t>
-      </w:r>
-      <w:r>
-        <w:rPr>
-          <w:u w:val="thick"/>
-          <w:lang w:val="en-AU"/>
-        </w:rPr>
-        <w:t xml:space="preserve">&lt;FIRST,SECOND&gt; </w:t>
-      </w:r>
-      <w:r>
-        <w:rPr>
-          <w:lang w:val="en-AU"/>
-        </w:rPr>
         <w:t xml:space="preserve">(10,20); </w:t>
       </w:r>
     </w:p>
@@ -2978,7 +3152,21 @@
         <w:rPr>
           <w:lang w:val="en-AU"/>
         </w:rPr>
-        <w:t xml:space="preserve"> p1.first(); </w:t>
+        <w:t xml:space="preserve"> p</w:t>
+      </w:r>
+      <w:proofErr w:type="gramStart"/>
+      <w:r>
+        <w:rPr>
+          <w:lang w:val="en-AU"/>
+        </w:rPr>
+        <w:t>1.first</w:t>
+      </w:r>
+      <w:proofErr w:type="gramEnd"/>
+      <w:r>
+        <w:rPr>
+          <w:lang w:val="en-AU"/>
+        </w:rPr>
+        <w:t xml:space="preserve">(); </w:t>
       </w:r>
     </w:p>
     <w:p>
@@ -3057,19 +3245,20 @@
     </w:p>
     <w:p/>
     <w:p>
+      <w:bookmarkStart w:id="0" w:name="_GoBack"/>
       <w:r>
         <w:rPr>
           <w:noProof/>
           <w:lang w:val="en-AU"/>
         </w:rPr>
         <w:drawing>
-          <wp:anchor distT="0" distB="0" distL="114300" distR="114300" simplePos="0" relativeHeight="251661312" behindDoc="0" locked="0" layoutInCell="1" allowOverlap="1" wp14:anchorId="3F344E53" wp14:editId="0BD04ED7">
+          <wp:anchor distT="0" distB="0" distL="114300" distR="114300" simplePos="0" relativeHeight="251661312" behindDoc="0" locked="0" layoutInCell="1" allowOverlap="1" wp14:anchorId="3F344E53" wp14:editId="493F57D6">
             <wp:simplePos x="0" y="0"/>
             <wp:positionH relativeFrom="column">
-              <wp:posOffset>2382732</wp:posOffset>
+              <wp:posOffset>2496185</wp:posOffset>
             </wp:positionH>
             <wp:positionV relativeFrom="paragraph">
-              <wp:posOffset>3385820</wp:posOffset>
+              <wp:posOffset>3382433</wp:posOffset>
             </wp:positionV>
             <wp:extent cx="3547322" cy="200105"/>
             <wp:effectExtent l="0" t="0" r="8890" b="3175"/>
@@ -3092,7 +3281,7 @@
                           <a14:imgProps xmlns:a14="http://schemas.microsoft.com/office/drawing/2010/main">
                             <a14:imgLayer r:embed="rId8">
                               <a14:imgEffect>
-                                <a14:colorTemperature colorTemp="4700"/>
+                                <a14:colorTemperature colorTemp="7200"/>
                               </a14:imgEffect>
                               <a14:imgEffect>
                                 <a14:saturation sat="400000"/>
@@ -3130,6 +3319,7 @@
           </wp:anchor>
         </w:drawing>
       </w:r>
+      <w:bookmarkEnd w:id="0"/>
       <w:r>
         <w:rPr>
           <w:noProof/>
@@ -4122,8 +4312,557 @@
           <w:lang w:val="en-AU"/>
         </w:rPr>
       </w:pPr>
-      <w:bookmarkStart w:id="0" w:name="_GoBack"/>
-      <w:bookmarkEnd w:id="0"/>
+    </w:p>
+    <w:p>
+      <w:pPr>
+        <w:rPr>
+          <w:rFonts w:hint="eastAsia"/>
+        </w:rPr>
+      </w:pPr>
+      <w:r>
+        <w:rPr>
+          <w:rFonts w:hint="eastAsia"/>
+          <w:noProof/>
+          <w:lang w:val="en-AU"/>
+        </w:rPr>
+        <w:drawing>
+          <wp:inline distT="0" distB="0" distL="0" distR="0" wp14:anchorId="3DDEDF72" wp14:editId="1F02C4E2">
+            <wp:extent cx="4515523" cy="2322407"/>
+            <wp:effectExtent l="0" t="0" r="5715" b="0"/>
+            <wp:docPr id="24" name="Picture 24"/>
+            <wp:cNvGraphicFramePr>
+              <a:graphicFrameLocks xmlns:a="http://schemas.openxmlformats.org/drawingml/2006/main" noChangeAspect="1"/>
+            </wp:cNvGraphicFramePr>
+            <a:graphic xmlns:a="http://schemas.openxmlformats.org/drawingml/2006/main">
+              <a:graphicData uri="http://schemas.openxmlformats.org/drawingml/2006/picture">
+                <pic:pic xmlns:pic="http://schemas.openxmlformats.org/drawingml/2006/picture">
+                  <pic:nvPicPr>
+                    <pic:cNvPr id="24" name="Screen Shot 2017-05-14 at 11.56.59 PM.png"/>
+                    <pic:cNvPicPr/>
+                  </pic:nvPicPr>
+                  <pic:blipFill>
+                    <a:blip r:embed="rId22">
+                      <a:extLst>
+                        <a:ext uri="{28A0092B-C50C-407E-A947-70E740481C1C}">
+                          <a14:useLocalDpi xmlns:a14="http://schemas.microsoft.com/office/drawing/2010/main" val="0"/>
+                        </a:ext>
+                      </a:extLst>
+                    </a:blip>
+                    <a:stretch>
+                      <a:fillRect/>
+                    </a:stretch>
+                  </pic:blipFill>
+                  <pic:spPr>
+                    <a:xfrm>
+                      <a:off x="0" y="0"/>
+                      <a:ext cx="4522331" cy="2325908"/>
+                    </a:xfrm>
+                    <a:prstGeom prst="rect">
+                      <a:avLst/>
+                    </a:prstGeom>
+                  </pic:spPr>
+                </pic:pic>
+              </a:graphicData>
+            </a:graphic>
+          </wp:inline>
+        </w:drawing>
+      </w:r>
+    </w:p>
+    <w:p>
+      <w:pPr>
+        <w:rPr>
+          <w:rFonts w:hint="eastAsia"/>
+        </w:rPr>
+      </w:pPr>
+      <w:r>
+        <w:rPr>
+          <w:rFonts w:hint="eastAsia"/>
+          <w:noProof/>
+          <w:lang w:val="en-AU"/>
+        </w:rPr>
+        <w:drawing>
+          <wp:inline distT="0" distB="0" distL="0" distR="0" wp14:anchorId="52097EBD" wp14:editId="51EF48B2">
+            <wp:extent cx="4669155" cy="3874501"/>
+            <wp:effectExtent l="0" t="0" r="4445" b="12065"/>
+            <wp:docPr id="25" name="Picture 25"/>
+            <wp:cNvGraphicFramePr>
+              <a:graphicFrameLocks xmlns:a="http://schemas.openxmlformats.org/drawingml/2006/main" noChangeAspect="1"/>
+            </wp:cNvGraphicFramePr>
+            <a:graphic xmlns:a="http://schemas.openxmlformats.org/drawingml/2006/main">
+              <a:graphicData uri="http://schemas.openxmlformats.org/drawingml/2006/picture">
+                <pic:pic xmlns:pic="http://schemas.openxmlformats.org/drawingml/2006/picture">
+                  <pic:nvPicPr>
+                    <pic:cNvPr id="25" name="Screen Shot 2017-05-14 at 11.58.21 PM.png"/>
+                    <pic:cNvPicPr/>
+                  </pic:nvPicPr>
+                  <pic:blipFill>
+                    <a:blip r:embed="rId23">
+                      <a:extLst>
+                        <a:ext uri="{28A0092B-C50C-407E-A947-70E740481C1C}">
+                          <a14:useLocalDpi xmlns:a14="http://schemas.microsoft.com/office/drawing/2010/main" val="0"/>
+                        </a:ext>
+                      </a:extLst>
+                    </a:blip>
+                    <a:stretch>
+                      <a:fillRect/>
+                    </a:stretch>
+                  </pic:blipFill>
+                  <pic:spPr>
+                    <a:xfrm>
+                      <a:off x="0" y="0"/>
+                      <a:ext cx="4680389" cy="3883823"/>
+                    </a:xfrm>
+                    <a:prstGeom prst="rect">
+                      <a:avLst/>
+                    </a:prstGeom>
+                  </pic:spPr>
+                </pic:pic>
+              </a:graphicData>
+            </a:graphic>
+          </wp:inline>
+        </w:drawing>
+      </w:r>
+    </w:p>
+    <w:p>
+      <w:pPr>
+        <w:rPr>
+          <w:rFonts w:hint="eastAsia"/>
+        </w:rPr>
+      </w:pPr>
+      <w:r>
+        <w:rPr>
+          <w:rFonts w:hint="eastAsia"/>
+          <w:noProof/>
+          <w:lang w:val="en-AU"/>
+        </w:rPr>
+        <w:drawing>
+          <wp:inline distT="0" distB="0" distL="0" distR="0" wp14:anchorId="78103740" wp14:editId="69C21D0D">
+            <wp:extent cx="4326255" cy="3182294"/>
+            <wp:effectExtent l="0" t="0" r="0" b="0"/>
+            <wp:docPr id="26" name="Picture 26"/>
+            <wp:cNvGraphicFramePr>
+              <a:graphicFrameLocks xmlns:a="http://schemas.openxmlformats.org/drawingml/2006/main" noChangeAspect="1"/>
+            </wp:cNvGraphicFramePr>
+            <a:graphic xmlns:a="http://schemas.openxmlformats.org/drawingml/2006/main">
+              <a:graphicData uri="http://schemas.openxmlformats.org/drawingml/2006/picture">
+                <pic:pic xmlns:pic="http://schemas.openxmlformats.org/drawingml/2006/picture">
+                  <pic:nvPicPr>
+                    <pic:cNvPr id="26" name="Screen Shot 2017-05-15 at 12.01.22 AM.png"/>
+                    <pic:cNvPicPr/>
+                  </pic:nvPicPr>
+                  <pic:blipFill>
+                    <a:blip r:embed="rId24">
+                      <a:extLst>
+                        <a:ext uri="{28A0092B-C50C-407E-A947-70E740481C1C}">
+                          <a14:useLocalDpi xmlns:a14="http://schemas.microsoft.com/office/drawing/2010/main" val="0"/>
+                        </a:ext>
+                      </a:extLst>
+                    </a:blip>
+                    <a:stretch>
+                      <a:fillRect/>
+                    </a:stretch>
+                  </pic:blipFill>
+                  <pic:spPr>
+                    <a:xfrm>
+                      <a:off x="0" y="0"/>
+                      <a:ext cx="4340504" cy="3192775"/>
+                    </a:xfrm>
+                    <a:prstGeom prst="rect">
+                      <a:avLst/>
+                    </a:prstGeom>
+                  </pic:spPr>
+                </pic:pic>
+              </a:graphicData>
+            </a:graphic>
+          </wp:inline>
+        </w:drawing>
+      </w:r>
+    </w:p>
+    <w:p>
+      <w:pPr>
+        <w:rPr>
+          <w:rFonts w:hint="eastAsia"/>
+        </w:rPr>
+      </w:pPr>
+      <w:r>
+        <w:rPr>
+          <w:rFonts w:hint="eastAsia"/>
+          <w:noProof/>
+          <w:lang w:val="en-AU"/>
+        </w:rPr>
+        <w:drawing>
+          <wp:anchor distT="0" distB="0" distL="114300" distR="114300" simplePos="0" relativeHeight="251665408" behindDoc="0" locked="0" layoutInCell="1" allowOverlap="1" wp14:anchorId="26EC1357" wp14:editId="2A63708F">
+            <wp:simplePos x="0" y="0"/>
+            <wp:positionH relativeFrom="column">
+              <wp:posOffset>2268432</wp:posOffset>
+            </wp:positionH>
+            <wp:positionV relativeFrom="paragraph">
+              <wp:posOffset>987425</wp:posOffset>
+            </wp:positionV>
+            <wp:extent cx="1604222" cy="254134"/>
+            <wp:effectExtent l="0" t="0" r="0" b="0"/>
+            <wp:wrapNone/>
+            <wp:docPr id="28" name="Picture 28"/>
+            <wp:cNvGraphicFramePr>
+              <a:graphicFrameLocks xmlns:a="http://schemas.openxmlformats.org/drawingml/2006/main" noChangeAspect="1"/>
+            </wp:cNvGraphicFramePr>
+            <a:graphic xmlns:a="http://schemas.openxmlformats.org/drawingml/2006/main">
+              <a:graphicData uri="http://schemas.openxmlformats.org/drawingml/2006/picture">
+                <pic:pic xmlns:pic="http://schemas.openxmlformats.org/drawingml/2006/picture">
+                  <pic:nvPicPr>
+                    <pic:cNvPr id="28" name="Screen Shot 2017-05-15 at 12.04.53 AM.png"/>
+                    <pic:cNvPicPr/>
+                  </pic:nvPicPr>
+                  <pic:blipFill>
+                    <a:blip r:embed="rId25">
+                      <a:duotone>
+                        <a:prstClr val="black"/>
+                        <a:schemeClr val="accent5">
+                          <a:tint val="45000"/>
+                          <a:satMod val="400000"/>
+                        </a:schemeClr>
+                      </a:duotone>
+                      <a:extLst>
+                        <a:ext uri="{28A0092B-C50C-407E-A947-70E740481C1C}">
+                          <a14:useLocalDpi xmlns:a14="http://schemas.microsoft.com/office/drawing/2010/main" val="0"/>
+                        </a:ext>
+                      </a:extLst>
+                    </a:blip>
+                    <a:stretch>
+                      <a:fillRect/>
+                    </a:stretch>
+                  </pic:blipFill>
+                  <pic:spPr>
+                    <a:xfrm>
+                      <a:off x="0" y="0"/>
+                      <a:ext cx="1604222" cy="254134"/>
+                    </a:xfrm>
+                    <a:prstGeom prst="rect">
+                      <a:avLst/>
+                    </a:prstGeom>
+                  </pic:spPr>
+                </pic:pic>
+              </a:graphicData>
+            </a:graphic>
+            <wp14:sizeRelH relativeFrom="page">
+              <wp14:pctWidth>0</wp14:pctWidth>
+            </wp14:sizeRelH>
+            <wp14:sizeRelV relativeFrom="page">
+              <wp14:pctHeight>0</wp14:pctHeight>
+            </wp14:sizeRelV>
+          </wp:anchor>
+        </w:drawing>
+      </w:r>
+      <w:r>
+        <w:rPr>
+          <w:rFonts w:hint="eastAsia"/>
+          <w:noProof/>
+          <w:lang w:val="en-AU"/>
+        </w:rPr>
+        <w:drawing>
+          <wp:inline distT="0" distB="0" distL="0" distR="0" wp14:anchorId="69D40A75" wp14:editId="7F15EBE5">
+            <wp:extent cx="4236429" cy="2932007"/>
+            <wp:effectExtent l="0" t="0" r="5715" b="0"/>
+            <wp:docPr id="27" name="Picture 27"/>
+            <wp:cNvGraphicFramePr>
+              <a:graphicFrameLocks xmlns:a="http://schemas.openxmlformats.org/drawingml/2006/main" noChangeAspect="1"/>
+            </wp:cNvGraphicFramePr>
+            <a:graphic xmlns:a="http://schemas.openxmlformats.org/drawingml/2006/main">
+              <a:graphicData uri="http://schemas.openxmlformats.org/drawingml/2006/picture">
+                <pic:pic xmlns:pic="http://schemas.openxmlformats.org/drawingml/2006/picture">
+                  <pic:nvPicPr>
+                    <pic:cNvPr id="27" name="Screen Shot 2017-05-15 at 12.03.08 AM.png"/>
+                    <pic:cNvPicPr/>
+                  </pic:nvPicPr>
+                  <pic:blipFill>
+                    <a:blip r:embed="rId26">
+                      <a:extLst>
+                        <a:ext uri="{28A0092B-C50C-407E-A947-70E740481C1C}">
+                          <a14:useLocalDpi xmlns:a14="http://schemas.microsoft.com/office/drawing/2010/main" val="0"/>
+                        </a:ext>
+                      </a:extLst>
+                    </a:blip>
+                    <a:stretch>
+                      <a:fillRect/>
+                    </a:stretch>
+                  </pic:blipFill>
+                  <pic:spPr>
+                    <a:xfrm>
+                      <a:off x="0" y="0"/>
+                      <a:ext cx="4249674" cy="2941174"/>
+                    </a:xfrm>
+                    <a:prstGeom prst="rect">
+                      <a:avLst/>
+                    </a:prstGeom>
+                  </pic:spPr>
+                </pic:pic>
+              </a:graphicData>
+            </a:graphic>
+          </wp:inline>
+        </w:drawing>
+      </w:r>
+    </w:p>
+    <w:p>
+      <w:pPr>
+        <w:rPr>
+          <w:rFonts w:hint="eastAsia"/>
+        </w:rPr>
+      </w:pPr>
+    </w:p>
+    <w:p>
+      <w:pPr>
+        <w:rPr>
+          <w:rFonts w:hint="eastAsia"/>
+        </w:rPr>
+      </w:pPr>
+    </w:p>
+    <w:p>
+      <w:pPr>
+        <w:rPr>
+          <w:rFonts w:hint="eastAsia"/>
+        </w:rPr>
+      </w:pPr>
+      <w:r>
+        <w:rPr>
+          <w:rFonts w:hint="eastAsia"/>
+          <w:noProof/>
+          <w:lang w:val="en-AU"/>
+        </w:rPr>
+        <w:drawing>
+          <wp:inline distT="0" distB="0" distL="0" distR="0" wp14:anchorId="45FF5869" wp14:editId="51A07BE7">
+            <wp:extent cx="4326255" cy="3126366"/>
+            <wp:effectExtent l="0" t="0" r="0" b="0"/>
+            <wp:docPr id="29" name="Picture 29"/>
+            <wp:cNvGraphicFramePr>
+              <a:graphicFrameLocks xmlns:a="http://schemas.openxmlformats.org/drawingml/2006/main" noChangeAspect="1"/>
+            </wp:cNvGraphicFramePr>
+            <a:graphic xmlns:a="http://schemas.openxmlformats.org/drawingml/2006/main">
+              <a:graphicData uri="http://schemas.openxmlformats.org/drawingml/2006/picture">
+                <pic:pic xmlns:pic="http://schemas.openxmlformats.org/drawingml/2006/picture">
+                  <pic:nvPicPr>
+                    <pic:cNvPr id="29" name="Screen Shot 2017-05-15 at 12.06.13 AM.png"/>
+                    <pic:cNvPicPr/>
+                  </pic:nvPicPr>
+                  <pic:blipFill>
+                    <a:blip r:embed="rId27">
+                      <a:extLst>
+                        <a:ext uri="{28A0092B-C50C-407E-A947-70E740481C1C}">
+                          <a14:useLocalDpi xmlns:a14="http://schemas.microsoft.com/office/drawing/2010/main" val="0"/>
+                        </a:ext>
+                      </a:extLst>
+                    </a:blip>
+                    <a:stretch>
+                      <a:fillRect/>
+                    </a:stretch>
+                  </pic:blipFill>
+                  <pic:spPr>
+                    <a:xfrm>
+                      <a:off x="0" y="0"/>
+                      <a:ext cx="4332420" cy="3130821"/>
+                    </a:xfrm>
+                    <a:prstGeom prst="rect">
+                      <a:avLst/>
+                    </a:prstGeom>
+                  </pic:spPr>
+                </pic:pic>
+              </a:graphicData>
+            </a:graphic>
+          </wp:inline>
+        </w:drawing>
+      </w:r>
+    </w:p>
+    <w:p>
+      <w:pPr>
+        <w:rPr>
+          <w:rFonts w:hint="eastAsia"/>
+        </w:rPr>
+      </w:pPr>
+      <w:r>
+        <w:rPr>
+          <w:rFonts w:hint="eastAsia"/>
+          <w:noProof/>
+          <w:lang w:val="en-AU"/>
+        </w:rPr>
+        <w:drawing>
+          <wp:inline distT="0" distB="0" distL="0" distR="0" wp14:anchorId="46E0A4E4" wp14:editId="747637BD">
+            <wp:extent cx="3983355" cy="840740"/>
+            <wp:effectExtent l="0" t="0" r="4445" b="0"/>
+            <wp:docPr id="30" name="Picture 30"/>
+            <wp:cNvGraphicFramePr>
+              <a:graphicFrameLocks xmlns:a="http://schemas.openxmlformats.org/drawingml/2006/main" noChangeAspect="1"/>
+            </wp:cNvGraphicFramePr>
+            <a:graphic xmlns:a="http://schemas.openxmlformats.org/drawingml/2006/main">
+              <a:graphicData uri="http://schemas.openxmlformats.org/drawingml/2006/picture">
+                <pic:pic xmlns:pic="http://schemas.openxmlformats.org/drawingml/2006/picture">
+                  <pic:nvPicPr>
+                    <pic:cNvPr id="30" name="Screen Shot 2017-05-15 at 12.07.09 AM.png"/>
+                    <pic:cNvPicPr/>
+                  </pic:nvPicPr>
+                  <pic:blipFill>
+                    <a:blip r:embed="rId28">
+                      <a:extLst>
+                        <a:ext uri="{28A0092B-C50C-407E-A947-70E740481C1C}">
+                          <a14:useLocalDpi xmlns:a14="http://schemas.microsoft.com/office/drawing/2010/main" val="0"/>
+                        </a:ext>
+                      </a:extLst>
+                    </a:blip>
+                    <a:stretch>
+                      <a:fillRect/>
+                    </a:stretch>
+                  </pic:blipFill>
+                  <pic:spPr>
+                    <a:xfrm>
+                      <a:off x="0" y="0"/>
+                      <a:ext cx="4012370" cy="846864"/>
+                    </a:xfrm>
+                    <a:prstGeom prst="rect">
+                      <a:avLst/>
+                    </a:prstGeom>
+                  </pic:spPr>
+                </pic:pic>
+              </a:graphicData>
+            </a:graphic>
+          </wp:inline>
+        </w:drawing>
+      </w:r>
+    </w:p>
+    <w:p>
+      <w:pPr>
+        <w:rPr>
+          <w:rFonts w:hint="eastAsia"/>
+        </w:rPr>
+      </w:pPr>
+      <w:r>
+        <w:rPr>
+          <w:rFonts w:hint="eastAsia"/>
+          <w:noProof/>
+          <w:lang w:val="en-AU"/>
+        </w:rPr>
+        <w:drawing>
+          <wp:inline distT="0" distB="0" distL="0" distR="0" wp14:anchorId="2C1A5F06" wp14:editId="496FFE50">
+            <wp:extent cx="5697855" cy="2589107"/>
+            <wp:effectExtent l="0" t="0" r="0" b="1905"/>
+            <wp:docPr id="31" name="Picture 31"/>
+            <wp:cNvGraphicFramePr>
+              <a:graphicFrameLocks xmlns:a="http://schemas.openxmlformats.org/drawingml/2006/main" noChangeAspect="1"/>
+            </wp:cNvGraphicFramePr>
+            <a:graphic xmlns:a="http://schemas.openxmlformats.org/drawingml/2006/main">
+              <a:graphicData uri="http://schemas.openxmlformats.org/drawingml/2006/picture">
+                <pic:pic xmlns:pic="http://schemas.openxmlformats.org/drawingml/2006/picture">
+                  <pic:nvPicPr>
+                    <pic:cNvPr id="31" name="Screen Shot 2017-05-15 at 12.08.22 AM.png"/>
+                    <pic:cNvPicPr/>
+                  </pic:nvPicPr>
+                  <pic:blipFill>
+                    <a:blip r:embed="rId29">
+                      <a:extLst>
+                        <a:ext uri="{28A0092B-C50C-407E-A947-70E740481C1C}">
+                          <a14:useLocalDpi xmlns:a14="http://schemas.microsoft.com/office/drawing/2010/main" val="0"/>
+                        </a:ext>
+                      </a:extLst>
+                    </a:blip>
+                    <a:stretch>
+                      <a:fillRect/>
+                    </a:stretch>
+                  </pic:blipFill>
+                  <pic:spPr>
+                    <a:xfrm>
+                      <a:off x="0" y="0"/>
+                      <a:ext cx="5710418" cy="2594815"/>
+                    </a:xfrm>
+                    <a:prstGeom prst="rect">
+                      <a:avLst/>
+                    </a:prstGeom>
+                  </pic:spPr>
+                </pic:pic>
+              </a:graphicData>
+            </a:graphic>
+          </wp:inline>
+        </w:drawing>
+      </w:r>
+    </w:p>
+    <w:p>
+      <w:pPr>
+        <w:rPr>
+          <w:rFonts w:hint="eastAsia"/>
+        </w:rPr>
+      </w:pPr>
+    </w:p>
+    <w:p>
+      <w:pPr>
+        <w:rPr>
+          <w:rFonts w:hint="eastAsia"/>
+        </w:rPr>
+      </w:pPr>
+      <w:r>
+        <w:rPr>
+          <w:rFonts w:hint="eastAsia"/>
+          <w:highlight w:val="green"/>
+        </w:rPr>
+        <w:t>?????????</w:t>
+      </w:r>
+    </w:p>
+    <w:p>
+      <w:pPr>
+        <w:rPr>
+          <w:rFonts w:hint="eastAsia"/>
+        </w:rPr>
+      </w:pPr>
+      <w:r>
+        <w:rPr>
+          <w:rFonts w:hint="eastAsia"/>
+          <w:noProof/>
+          <w:lang w:val="en-AU"/>
+        </w:rPr>
+        <w:drawing>
+          <wp:inline distT="0" distB="0" distL="0" distR="0" wp14:anchorId="14F372C1" wp14:editId="1E70880F">
+            <wp:extent cx="5697855" cy="2711450"/>
+            <wp:effectExtent l="0" t="0" r="0" b="6350"/>
+            <wp:docPr id="32" name="Picture 32"/>
+            <wp:cNvGraphicFramePr>
+              <a:graphicFrameLocks xmlns:a="http://schemas.openxmlformats.org/drawingml/2006/main" noChangeAspect="1"/>
+            </wp:cNvGraphicFramePr>
+            <a:graphic xmlns:a="http://schemas.openxmlformats.org/drawingml/2006/main">
+              <a:graphicData uri="http://schemas.openxmlformats.org/drawingml/2006/picture">
+                <pic:pic xmlns:pic="http://schemas.openxmlformats.org/drawingml/2006/picture">
+                  <pic:nvPicPr>
+                    <pic:cNvPr id="32" name="Screen Shot 2017-05-15 at 12.16.41 AM.png"/>
+                    <pic:cNvPicPr/>
+                  </pic:nvPicPr>
+                  <pic:blipFill>
+                    <a:blip r:embed="rId30">
+                      <a:extLst>
+                        <a:ext uri="{28A0092B-C50C-407E-A947-70E740481C1C}">
+                          <a14:useLocalDpi xmlns:a14="http://schemas.microsoft.com/office/drawing/2010/main" val="0"/>
+                        </a:ext>
+                      </a:extLst>
+                    </a:blip>
+                    <a:stretch>
+                      <a:fillRect/>
+                    </a:stretch>
+                  </pic:blipFill>
+                  <pic:spPr>
+                    <a:xfrm>
+                      <a:off x="0" y="0"/>
+                      <a:ext cx="5720529" cy="2722240"/>
+                    </a:xfrm>
+                    <a:prstGeom prst="rect">
+                      <a:avLst/>
+                    </a:prstGeom>
+                  </pic:spPr>
+                </pic:pic>
+              </a:graphicData>
+            </a:graphic>
+          </wp:inline>
+        </w:drawing>
+      </w:r>
+    </w:p>
+    <w:p>
+      <w:pPr>
+        <w:rPr>
+          <w:rFonts w:hint="eastAsia"/>
+        </w:rPr>
+      </w:pPr>
     </w:p>
     <w:p>
       <w:pPr>

</xml_diff>